<commit_message>
Methodology and question updated
</commit_message>
<xml_diff>
--- a/2nd_year_progress_report.docx
+++ b/2nd_year_progress_report.docx
@@ -1158,7 +1158,6 @@
               <w:lang w:val="en-US"/>
             </w:rPr>
           </w:pPr>
-          <w:proofErr w:type="spellStart"/>
           <w:r>
             <w:rPr>
               <w:rFonts w:eastAsiaTheme="majorEastAsia" w:cstheme="minorHAnsi"/>
@@ -1166,17 +1165,7 @@
               <w:szCs w:val="24"/>
               <w:lang w:val="en-US"/>
             </w:rPr>
-            <w:t>MaX</w:t>
-          </w:r>
-          <w:proofErr w:type="spellEnd"/>
-          <w:r>
-            <w:rPr>
-              <w:rFonts w:eastAsiaTheme="majorEastAsia" w:cstheme="minorHAnsi"/>
-              <w:sz w:val="24"/>
-              <w:szCs w:val="24"/>
-              <w:lang w:val="en-US"/>
-            </w:rPr>
-            <w:t xml:space="preserve"> School on </w:t>
+            <w:t xml:space="preserve">MaX School on </w:t>
           </w:r>
           <w:r>
             <w:rPr>
@@ -1898,31 +1887,13 @@
                     <w:lang w:val="en-US"/>
                   </w:rPr>
                 </w:pPr>
-                <w:proofErr w:type="spellStart"/>
                 <w:r>
                   <w:rPr>
                     <w:rFonts w:cstheme="minorHAnsi"/>
                     <w:lang w:val="en-US"/>
                   </w:rPr>
-                  <w:t>chimica</w:t>
+                  <w:t>chimica industriale</w:t>
                 </w:r>
-                <w:proofErr w:type="spellEnd"/>
-                <w:r>
-                  <w:rPr>
-                    <w:rFonts w:cstheme="minorHAnsi"/>
-                    <w:lang w:val="en-US"/>
-                  </w:rPr>
-                  <w:t xml:space="preserve"> </w:t>
-                </w:r>
-                <w:proofErr w:type="spellStart"/>
-                <w:r>
-                  <w:rPr>
-                    <w:rFonts w:cstheme="minorHAnsi"/>
-                    <w:lang w:val="en-US"/>
-                  </w:rPr>
-                  <w:t>industriale</w:t>
-                </w:r>
-                <w:proofErr w:type="spellEnd"/>
               </w:p>
             </w:tc>
             <w:tc>
@@ -2068,31 +2039,13 @@
                     <w:lang w:val="en-US"/>
                   </w:rPr>
                 </w:pPr>
-                <w:proofErr w:type="spellStart"/>
                 <w:r>
                   <w:rPr>
                     <w:rFonts w:cstheme="minorHAnsi"/>
                     <w:lang w:val="en-US"/>
                   </w:rPr>
-                  <w:t>chimica</w:t>
+                  <w:t>chimica fisica</w:t>
                 </w:r>
-                <w:proofErr w:type="spellEnd"/>
-                <w:r>
-                  <w:rPr>
-                    <w:rFonts w:cstheme="minorHAnsi"/>
-                    <w:lang w:val="en-US"/>
-                  </w:rPr>
-                  <w:t xml:space="preserve"> </w:t>
-                </w:r>
-                <w:proofErr w:type="spellStart"/>
-                <w:r>
-                  <w:rPr>
-                    <w:rFonts w:cstheme="minorHAnsi"/>
-                    <w:lang w:val="en-US"/>
-                  </w:rPr>
-                  <w:t>fisica</w:t>
-                </w:r>
-                <w:proofErr w:type="spellEnd"/>
               </w:p>
             </w:tc>
             <w:tc>
@@ -2227,17 +2180,8 @@
                     <w:rFonts w:cstheme="minorHAnsi"/>
                     <w:lang w:val="en-US"/>
                   </w:rPr>
-                  <w:t xml:space="preserve">Ornella </w:t>
+                  <w:t>Ornella Abollino</w:t>
                 </w:r>
-                <w:proofErr w:type="spellStart"/>
-                <w:r>
-                  <w:rPr>
-                    <w:rFonts w:cstheme="minorHAnsi"/>
-                    <w:lang w:val="en-US"/>
-                  </w:rPr>
-                  <w:t>Abollino</w:t>
-                </w:r>
-                <w:proofErr w:type="spellEnd"/>
               </w:p>
             </w:tc>
             <w:tc>
@@ -2261,31 +2205,13 @@
                     <w:lang w:val="en-US"/>
                   </w:rPr>
                 </w:pPr>
-                <w:proofErr w:type="spellStart"/>
                 <w:r>
                   <w:rPr>
                     <w:rFonts w:cstheme="minorHAnsi"/>
                     <w:lang w:val="en-US"/>
                   </w:rPr>
-                  <w:t>chimica</w:t>
+                  <w:t>chimica analitica</w:t>
                 </w:r>
-                <w:proofErr w:type="spellEnd"/>
-                <w:r>
-                  <w:rPr>
-                    <w:rFonts w:cstheme="minorHAnsi"/>
-                    <w:lang w:val="en-US"/>
-                  </w:rPr>
-                  <w:t xml:space="preserve"> </w:t>
-                </w:r>
-                <w:proofErr w:type="spellStart"/>
-                <w:r>
-                  <w:rPr>
-                    <w:rFonts w:cstheme="minorHAnsi"/>
-                    <w:lang w:val="en-US"/>
-                  </w:rPr>
-                  <w:t>analitica</w:t>
-                </w:r>
-                <w:proofErr w:type="spellEnd"/>
               </w:p>
             </w:tc>
             <w:tc>
@@ -4733,29 +4659,7 @@
               <w:sz w:val="24"/>
               <w:szCs w:val="24"/>
             </w:rPr>
-            <w:t>[</w:t>
-          </w:r>
-          <w:proofErr w:type="gramStart"/>
-          <w:r>
-            <w:rPr>
-              <w:rFonts w:eastAsiaTheme="majorEastAsia"/>
-              <w:b/>
-              <w:bCs/>
-              <w:sz w:val="24"/>
-              <w:szCs w:val="24"/>
-            </w:rPr>
-            <w:t>I,O</w:t>
-          </w:r>
-          <w:proofErr w:type="gramEnd"/>
-          <w:r>
-            <w:rPr>
-              <w:rFonts w:eastAsiaTheme="majorEastAsia"/>
-              <w:b/>
-              <w:bCs/>
-              <w:sz w:val="24"/>
-              <w:szCs w:val="24"/>
-            </w:rPr>
-            <w:t>] = 3 CFU; [I,P] = 1 CFU; [N, O] = 2 CFU; [N, P] = 0.5 CFU</w:t>
+            <w:t>[I,O] = 3 CFU; [I,P] = 1 CFU; [N, O] = 2 CFU; [N, P] = 0.5 CFU</w:t>
           </w:r>
         </w:p>
         <w:p>
@@ -4802,175 +4706,7 @@
               <w:szCs w:val="24"/>
               <w:lang w:val="en-US"/>
             </w:rPr>
-            <w:t xml:space="preserve">, N. </w:t>
-          </w:r>
-          <w:proofErr w:type="gramStart"/>
-          <w:r>
-            <w:rPr>
-              <w:rFonts w:cstheme="minorHAnsi"/>
-              <w:sz w:val="24"/>
-              <w:szCs w:val="24"/>
-              <w:lang w:val="en-US"/>
-            </w:rPr>
-            <w:t>Surname,…</w:t>
-          </w:r>
-          <w:proofErr w:type="gramEnd"/>
-          <w:r>
-            <w:rPr>
-              <w:rFonts w:cstheme="minorHAnsi"/>
-              <w:sz w:val="24"/>
-              <w:szCs w:val="24"/>
-              <w:lang w:val="en-US"/>
-            </w:rPr>
-            <w:t xml:space="preserve">, Title of the paper, </w:t>
-          </w:r>
-          <w:r>
-            <w:rPr>
-              <w:rFonts w:cstheme="minorHAnsi"/>
-              <w:i/>
-              <w:sz w:val="24"/>
-              <w:szCs w:val="24"/>
-              <w:lang w:val="en-US"/>
-            </w:rPr>
-            <w:t>Journal</w:t>
-          </w:r>
-          <w:r>
-            <w:rPr>
-              <w:rFonts w:cstheme="minorHAnsi"/>
-              <w:iCs/>
-              <w:sz w:val="24"/>
-              <w:szCs w:val="24"/>
-              <w:lang w:val="en-US"/>
-            </w:rPr>
-            <w:t>,</w:t>
-          </w:r>
-          <w:r>
-            <w:rPr>
-              <w:rFonts w:cstheme="minorHAnsi"/>
-              <w:sz w:val="24"/>
-              <w:szCs w:val="24"/>
-              <w:lang w:val="en-US"/>
-            </w:rPr>
-            <w:t xml:space="preserve"> </w:t>
-          </w:r>
-          <w:r>
-            <w:rPr>
-              <w:rFonts w:cstheme="minorHAnsi"/>
-              <w:b/>
-              <w:sz w:val="24"/>
-              <w:szCs w:val="24"/>
-              <w:lang w:val="en-US"/>
-            </w:rPr>
-            <w:t>year</w:t>
-          </w:r>
-          <w:r>
-            <w:rPr>
-              <w:rFonts w:cstheme="minorHAnsi"/>
-              <w:sz w:val="24"/>
-              <w:szCs w:val="24"/>
-              <w:lang w:val="en-US"/>
-            </w:rPr>
-            <w:t xml:space="preserve">, pages, DOI. CFU = </w:t>
-          </w:r>
-          <w:sdt>
-            <w:sdtPr>
-              <w:rPr>
-                <w:rFonts w:cstheme="minorHAnsi"/>
-                <w:sz w:val="24"/>
-                <w:szCs w:val="24"/>
-                <w:lang w:val="en-US"/>
-              </w:rPr>
-              <w:id w:val="1124354268"/>
-              <w:placeholder>
-                <w:docPart w:val="4D8FFF9B0608412D96A9D53D172D47D1"/>
-              </w:placeholder>
-              <w:dropDownList>
-                <w:listItem w:displayText="Select" w:value="Select"/>
-                <w:listItem w:displayText="0.5" w:value="0.5"/>
-                <w:listItem w:displayText="1" w:value="1"/>
-                <w:listItem w:displayText="2" w:value="2"/>
-                <w:listItem w:displayText="3" w:value="3"/>
-              </w:dropDownList>
-            </w:sdtPr>
-            <w:sdtEndPr/>
-            <w:sdtContent>
-              <w:r>
-                <w:rPr>
-                  <w:rFonts w:cstheme="minorHAnsi"/>
-                  <w:sz w:val="24"/>
-                  <w:szCs w:val="24"/>
-                  <w:lang w:val="en-US"/>
-                </w:rPr>
-                <w:t>Select</w:t>
-              </w:r>
-            </w:sdtContent>
-          </w:sdt>
-        </w:p>
-        <w:p>
-          <w:pPr>
-            <w:pStyle w:val="ListParagraph"/>
-            <w:numPr>
-              <w:ilvl w:val="0"/>
-              <w:numId w:val="9"/>
-            </w:numPr>
-            <w:shd w:val="clear" w:color="auto" w:fill="F2F2F2" w:themeFill="background1" w:themeFillShade="F2"/>
-            <w:spacing w:after="0" w:line="276" w:lineRule="auto"/>
-            <w:ind w:left="284" w:hanging="284"/>
-            <w:rPr>
-              <w:rFonts w:eastAsiaTheme="majorEastAsia" w:cstheme="minorHAnsi"/>
-              <w:sz w:val="24"/>
-              <w:szCs w:val="24"/>
-              <w:lang w:val="en-US"/>
-            </w:rPr>
-          </w:pPr>
-          <w:r>
-            <w:rPr>
-              <w:rFonts w:cstheme="minorHAnsi"/>
-              <w:sz w:val="24"/>
-              <w:szCs w:val="24"/>
-              <w:lang w:val="en-US"/>
-            </w:rPr>
-            <w:t xml:space="preserve">[I; O] </w:t>
-          </w:r>
-          <w:r>
-            <w:rPr>
-              <w:rFonts w:cstheme="minorHAnsi"/>
-              <w:b/>
-              <w:bCs/>
-              <w:sz w:val="24"/>
-              <w:szCs w:val="24"/>
-              <w:lang w:val="en-US"/>
-            </w:rPr>
-            <w:t>N. Surname</w:t>
-          </w:r>
-          <w:r>
-            <w:rPr>
-              <w:rFonts w:cstheme="minorHAnsi"/>
-              <w:sz w:val="24"/>
-              <w:szCs w:val="24"/>
-              <w:lang w:val="en-US"/>
-            </w:rPr>
-            <w:t xml:space="preserve">, N. </w:t>
-          </w:r>
-          <w:proofErr w:type="gramStart"/>
-          <w:r>
-            <w:rPr>
-              <w:rFonts w:cstheme="minorHAnsi"/>
-              <w:sz w:val="24"/>
-              <w:szCs w:val="24"/>
-              <w:lang w:val="en-US"/>
-            </w:rPr>
-            <w:t>Surname,…</w:t>
-          </w:r>
-          <w:proofErr w:type="gramEnd"/>
-          <w:r>
-            <w:rPr>
-              <w:rFonts w:cstheme="minorHAnsi"/>
-              <w:sz w:val="24"/>
-              <w:szCs w:val="24"/>
-              <w:lang w:val="en-US"/>
-            </w:rPr>
-            <w:t xml:space="preserve">, Title of the paper, </w:t>
+            <w:t xml:space="preserve">, N. Surname,…, Title of the paper, </w:t>
           </w:r>
           <w:r>
             <w:rPr>
@@ -5056,42 +4792,6 @@
         </w:p>
         <w:p>
           <w:pPr>
-            <w:pStyle w:val="ListParagraph"/>
-            <w:numPr>
-              <w:ilvl w:val="0"/>
-              <w:numId w:val="9"/>
-            </w:numPr>
-            <w:shd w:val="clear" w:color="auto" w:fill="F2F2F2" w:themeFill="background1" w:themeFillShade="F2"/>
-            <w:spacing w:after="0" w:line="276" w:lineRule="auto"/>
-            <w:ind w:left="284" w:hanging="284"/>
-            <w:rPr>
-              <w:rFonts w:eastAsiaTheme="majorEastAsia" w:cstheme="minorHAnsi"/>
-              <w:sz w:val="24"/>
-              <w:szCs w:val="24"/>
-              <w:lang w:val="en-US"/>
-            </w:rPr>
-          </w:pPr>
-        </w:p>
-        <w:p>
-          <w:pPr>
-            <w:pStyle w:val="ListParagraph"/>
-            <w:numPr>
-              <w:ilvl w:val="0"/>
-              <w:numId w:val="9"/>
-            </w:numPr>
-            <w:shd w:val="clear" w:color="auto" w:fill="F2F2F2" w:themeFill="background1" w:themeFillShade="F2"/>
-            <w:spacing w:after="0" w:line="276" w:lineRule="auto"/>
-            <w:ind w:left="284" w:hanging="284"/>
-            <w:rPr>
-              <w:rFonts w:eastAsiaTheme="majorEastAsia" w:cstheme="minorHAnsi"/>
-              <w:sz w:val="24"/>
-              <w:szCs w:val="24"/>
-              <w:lang w:val="en-US"/>
-            </w:rPr>
-          </w:pPr>
-        </w:p>
-        <w:p>
-          <w:pPr>
             <w:shd w:val="clear" w:color="auto" w:fill="F2F2F2" w:themeFill="background1" w:themeFillShade="F2"/>
             <w:spacing w:after="0" w:line="276" w:lineRule="auto"/>
             <w:rPr>
@@ -5800,42 +5500,261 @@
             </w:numPr>
             <w:shd w:val="clear" w:color="auto" w:fill="F2F2F2" w:themeFill="background1" w:themeFillShade="F2"/>
             <w:spacing w:after="0" w:line="276" w:lineRule="auto"/>
-            <w:ind w:left="284" w:hanging="284"/>
-            <w:rPr>
-              <w:rFonts w:eastAsiaTheme="majorEastAsia" w:cstheme="minorHAnsi"/>
-              <w:sz w:val="24"/>
-              <w:szCs w:val="24"/>
-              <w:lang w:val="en-US"/>
-            </w:rPr>
-          </w:pPr>
-          <w:r>
-            <w:rPr>
-              <w:rFonts w:cstheme="minorHAnsi"/>
-              <w:sz w:val="24"/>
-              <w:szCs w:val="24"/>
-              <w:lang w:val="en-US"/>
-            </w:rPr>
-            <w:t xml:space="preserve">N. Surname, N. </w:t>
-          </w:r>
-          <w:proofErr w:type="gramStart"/>
-          <w:r>
-            <w:rPr>
-              <w:rFonts w:cstheme="minorHAnsi"/>
-              <w:sz w:val="24"/>
-              <w:szCs w:val="24"/>
-              <w:lang w:val="en-US"/>
-            </w:rPr>
-            <w:t>Surname,…</w:t>
-          </w:r>
-          <w:proofErr w:type="gramEnd"/>
-          <w:r>
-            <w:rPr>
-              <w:rFonts w:cstheme="minorHAnsi"/>
-              <w:sz w:val="24"/>
-              <w:szCs w:val="24"/>
-              <w:lang w:val="en-US"/>
-            </w:rPr>
-            <w:t xml:space="preserve">, Title of the paper, </w:t>
+            <w:rPr>
+              <w:rFonts w:cstheme="minorHAnsi"/>
+              <w:sz w:val="24"/>
+              <w:szCs w:val="24"/>
+              <w:lang w:val="en-US"/>
+            </w:rPr>
+          </w:pPr>
+          <w:r>
+            <w:rPr>
+              <w:rFonts w:cstheme="minorHAnsi"/>
+              <w:sz w:val="24"/>
+              <w:szCs w:val="24"/>
+              <w:lang w:val="en-US"/>
+            </w:rPr>
+            <w:t xml:space="preserve">[I] </w:t>
+          </w:r>
+          <w:r>
+            <w:rPr>
+              <w:rFonts w:cstheme="minorHAnsi"/>
+              <w:b/>
+              <w:bCs/>
+              <w:sz w:val="24"/>
+              <w:szCs w:val="24"/>
+              <w:lang w:val="en-US"/>
+            </w:rPr>
+            <w:t>U</w:t>
+          </w:r>
+          <w:r>
+            <w:rPr>
+              <w:rFonts w:cstheme="minorHAnsi"/>
+              <w:b/>
+              <w:bCs/>
+              <w:sz w:val="24"/>
+              <w:szCs w:val="24"/>
+              <w:lang w:val="en-US"/>
+            </w:rPr>
+            <w:t xml:space="preserve">. </w:t>
+          </w:r>
+          <w:r>
+            <w:rPr>
+              <w:rFonts w:cstheme="minorHAnsi"/>
+              <w:b/>
+              <w:bCs/>
+              <w:sz w:val="24"/>
+              <w:szCs w:val="24"/>
+              <w:lang w:val="en-US"/>
+            </w:rPr>
+            <w:t>Gajera</w:t>
+          </w:r>
+          <w:r>
+            <w:rPr>
+              <w:rFonts w:cstheme="minorHAnsi"/>
+              <w:sz w:val="24"/>
+              <w:szCs w:val="24"/>
+              <w:lang w:val="en-US"/>
+            </w:rPr>
+            <w:t xml:space="preserve">, </w:t>
+          </w:r>
+          <w:r>
+            <w:rPr>
+              <w:rFonts w:cstheme="minorHAnsi"/>
+              <w:sz w:val="24"/>
+              <w:szCs w:val="24"/>
+              <w:lang w:val="en-US"/>
+            </w:rPr>
+            <w:t>L</w:t>
+          </w:r>
+          <w:r>
+            <w:rPr>
+              <w:rFonts w:cstheme="minorHAnsi"/>
+              <w:sz w:val="24"/>
+              <w:szCs w:val="24"/>
+              <w:lang w:val="en-US"/>
+            </w:rPr>
+            <w:t xml:space="preserve">. </w:t>
+          </w:r>
+          <w:r>
+            <w:rPr>
+              <w:rFonts w:cstheme="minorHAnsi"/>
+              <w:sz w:val="24"/>
+              <w:szCs w:val="24"/>
+              <w:lang w:val="en-US"/>
+            </w:rPr>
+            <w:t>Storchi</w:t>
+          </w:r>
+          <w:r>
+            <w:rPr>
+              <w:rFonts w:cstheme="minorHAnsi"/>
+              <w:sz w:val="24"/>
+              <w:szCs w:val="24"/>
+              <w:lang w:val="en-US"/>
+            </w:rPr>
+            <w:t>,</w:t>
+          </w:r>
+          <w:r>
+            <w:rPr>
+              <w:rFonts w:cstheme="minorHAnsi"/>
+              <w:sz w:val="24"/>
+              <w:szCs w:val="24"/>
+              <w:lang w:val="en-US"/>
+            </w:rPr>
+            <w:t xml:space="preserve"> </w:t>
+          </w:r>
+          <w:r>
+            <w:rPr>
+              <w:rFonts w:cstheme="minorHAnsi"/>
+              <w:sz w:val="24"/>
+              <w:szCs w:val="24"/>
+              <w:lang w:val="en-US"/>
+            </w:rPr>
+            <w:t>D</w:t>
+          </w:r>
+          <w:r>
+            <w:rPr>
+              <w:rFonts w:cstheme="minorHAnsi"/>
+              <w:sz w:val="24"/>
+              <w:szCs w:val="24"/>
+              <w:lang w:val="en-US"/>
+            </w:rPr>
+            <w:t>.</w:t>
+          </w:r>
+          <w:r>
+            <w:rPr>
+              <w:rFonts w:cstheme="minorHAnsi"/>
+              <w:sz w:val="24"/>
+              <w:szCs w:val="24"/>
+              <w:lang w:val="en-US"/>
+            </w:rPr>
+            <w:t xml:space="preserve"> Amoroso</w:t>
+          </w:r>
+          <w:r>
+            <w:rPr>
+              <w:rFonts w:cstheme="minorHAnsi"/>
+              <w:sz w:val="24"/>
+              <w:szCs w:val="24"/>
+              <w:lang w:val="en-US"/>
+            </w:rPr>
+            <w:t xml:space="preserve">, </w:t>
+          </w:r>
+          <w:r>
+            <w:rPr>
+              <w:rFonts w:cstheme="minorHAnsi"/>
+              <w:sz w:val="24"/>
+              <w:szCs w:val="24"/>
+              <w:lang w:val="en-US"/>
+            </w:rPr>
+            <w:t>F</w:t>
+          </w:r>
+          <w:r>
+            <w:rPr>
+              <w:rFonts w:cstheme="minorHAnsi"/>
+              <w:sz w:val="24"/>
+              <w:szCs w:val="24"/>
+              <w:lang w:val="en-US"/>
+            </w:rPr>
+            <w:t>.</w:t>
+          </w:r>
+          <w:r>
+            <w:rPr>
+              <w:rFonts w:cstheme="minorHAnsi"/>
+              <w:sz w:val="24"/>
+              <w:szCs w:val="24"/>
+              <w:lang w:val="en-US"/>
+            </w:rPr>
+            <w:t xml:space="preserve"> Delodovici</w:t>
+          </w:r>
+          <w:r>
+            <w:rPr>
+              <w:rFonts w:cstheme="minorHAnsi"/>
+              <w:sz w:val="24"/>
+              <w:szCs w:val="24"/>
+              <w:lang w:val="en-US"/>
+            </w:rPr>
+            <w:t xml:space="preserve">, </w:t>
+          </w:r>
+          <w:r>
+            <w:rPr>
+              <w:rFonts w:cstheme="minorHAnsi"/>
+              <w:sz w:val="24"/>
+              <w:szCs w:val="24"/>
+              <w:lang w:val="en-US"/>
+            </w:rPr>
+            <w:t>S</w:t>
+          </w:r>
+          <w:r>
+            <w:rPr>
+              <w:rFonts w:cstheme="minorHAnsi"/>
+              <w:sz w:val="24"/>
+              <w:szCs w:val="24"/>
+              <w:lang w:val="en-US"/>
+            </w:rPr>
+            <w:t>.</w:t>
+          </w:r>
+          <w:r>
+            <w:rPr>
+              <w:rFonts w:cstheme="minorHAnsi"/>
+              <w:sz w:val="24"/>
+              <w:szCs w:val="24"/>
+              <w:lang w:val="en-US"/>
+            </w:rPr>
+            <w:t xml:space="preserve"> Picozzi</w:t>
+          </w:r>
+          <w:r>
+            <w:rPr>
+              <w:rFonts w:cstheme="minorHAnsi"/>
+              <w:sz w:val="24"/>
+              <w:szCs w:val="24"/>
+              <w:lang w:val="en-US"/>
+            </w:rPr>
+            <w:t xml:space="preserve">, </w:t>
+          </w:r>
+          <w:r>
+            <w:rPr>
+              <w:rFonts w:cstheme="minorHAnsi"/>
+              <w:sz w:val="24"/>
+              <w:szCs w:val="24"/>
+              <w:lang w:val="en-US"/>
+            </w:rPr>
+            <w:t>T</w:t>
+          </w:r>
+          <w:r>
+            <w:rPr>
+              <w:rFonts w:cstheme="minorHAnsi"/>
+              <w:sz w:val="24"/>
+              <w:szCs w:val="24"/>
+              <w:lang w:val="en-US"/>
+            </w:rPr>
+            <w:t>owards</w:t>
+          </w:r>
+          <w:r>
+            <w:rPr>
+              <w:rFonts w:cstheme="minorHAnsi"/>
+              <w:sz w:val="24"/>
+              <w:szCs w:val="24"/>
+              <w:lang w:val="en-US"/>
+            </w:rPr>
+            <w:t xml:space="preserve"> machine learning for microscopic mechanisms: a formula search for crystal structure stability based on atomic properties</w:t>
+          </w:r>
+          <w:r>
+            <w:rPr>
+              <w:rFonts w:cstheme="minorHAnsi"/>
+              <w:sz w:val="24"/>
+              <w:szCs w:val="24"/>
+              <w:lang w:val="en-US"/>
+            </w:rPr>
+            <w:t>,</w:t>
+          </w:r>
+          <w:r>
+            <w:rPr>
+              <w:rFonts w:cstheme="minorHAnsi"/>
+              <w:sz w:val="24"/>
+              <w:szCs w:val="24"/>
+              <w:lang w:val="en-US"/>
+            </w:rPr>
+            <w:t xml:space="preserve"> </w:t>
           </w:r>
           <w:r>
             <w:rPr>
@@ -5850,6 +5769,16 @@
           <w:r>
             <w:rPr>
               <w:rFonts w:cstheme="minorHAnsi"/>
+              <w:i/>
+              <w:sz w:val="24"/>
+              <w:szCs w:val="24"/>
+              <w:lang w:val="en-US"/>
+            </w:rPr>
+            <w:t xml:space="preserve"> of applied physics(submitted)</w:t>
+          </w:r>
+          <w:r>
+            <w:rPr>
+              <w:rFonts w:cstheme="minorHAnsi"/>
               <w:iCs/>
               <w:sz w:val="24"/>
               <w:szCs w:val="24"/>
@@ -5874,153 +5803,16 @@
               <w:szCs w:val="24"/>
               <w:lang w:val="en-US"/>
             </w:rPr>
-            <w:t>year</w:t>
-          </w:r>
-          <w:r>
-            <w:rPr>
-              <w:rFonts w:cstheme="minorHAnsi"/>
-              <w:sz w:val="24"/>
-              <w:szCs w:val="24"/>
-              <w:lang w:val="en-US"/>
-            </w:rPr>
-            <w:t>, pages, DOI</w:t>
-          </w:r>
-          <w:r>
-            <w:rPr>
-              <w:rFonts w:cstheme="minorHAnsi"/>
-              <w:sz w:val="24"/>
-              <w:szCs w:val="24"/>
-              <w:lang w:val="en-US"/>
-            </w:rPr>
-            <w:t xml:space="preserve">. CFU = </w:t>
-          </w:r>
-          <w:sdt>
-            <w:sdtPr>
-              <w:rPr>
-                <w:rFonts w:cstheme="minorHAnsi"/>
-                <w:sz w:val="24"/>
-                <w:szCs w:val="24"/>
-                <w:lang w:val="en-US"/>
-              </w:rPr>
-              <w:id w:val="1880349400"/>
-              <w:placeholder>
-                <w:docPart w:val="DefaultPlaceholder_-1854013438"/>
-              </w:placeholder>
-              <w:dropDownList>
-                <w:listItem w:displayText="Select" w:value="Select"/>
-                <w:listItem w:displayText="1" w:value="1"/>
-                <w:listItem w:displayText="2" w:value="2"/>
-                <w:listItem w:displayText="3" w:value="3"/>
-                <w:listItem w:displayText="4" w:value="4"/>
-              </w:dropDownList>
-            </w:sdtPr>
-            <w:sdtEndPr/>
-            <w:sdtContent>
-              <w:r>
-                <w:rPr>
-                  <w:rFonts w:cstheme="minorHAnsi"/>
-                  <w:sz w:val="24"/>
-                  <w:szCs w:val="24"/>
-                  <w:lang w:val="en-US"/>
-                </w:rPr>
-                <w:t>Select</w:t>
-              </w:r>
-            </w:sdtContent>
-          </w:sdt>
-        </w:p>
-        <w:p>
-          <w:pPr>
-            <w:pStyle w:val="ListParagraph"/>
-            <w:numPr>
-              <w:ilvl w:val="0"/>
-              <w:numId w:val="11"/>
-            </w:numPr>
-            <w:shd w:val="clear" w:color="auto" w:fill="F2F2F2" w:themeFill="background1" w:themeFillShade="F2"/>
-            <w:spacing w:after="0" w:line="276" w:lineRule="auto"/>
-            <w:ind w:left="284" w:hanging="284"/>
-            <w:rPr>
-              <w:rFonts w:eastAsiaTheme="majorEastAsia" w:cstheme="minorHAnsi"/>
-              <w:sz w:val="24"/>
-              <w:szCs w:val="24"/>
-              <w:lang w:val="en-US"/>
-            </w:rPr>
-          </w:pPr>
-          <w:r>
-            <w:rPr>
-              <w:rFonts w:cstheme="minorHAnsi"/>
-              <w:sz w:val="24"/>
-              <w:szCs w:val="24"/>
-              <w:lang w:val="en-US"/>
-            </w:rPr>
-            <w:t xml:space="preserve">N. Surname, N. </w:t>
-          </w:r>
-          <w:proofErr w:type="gramStart"/>
-          <w:r>
-            <w:rPr>
-              <w:rFonts w:cstheme="minorHAnsi"/>
-              <w:sz w:val="24"/>
-              <w:szCs w:val="24"/>
-              <w:lang w:val="en-US"/>
-            </w:rPr>
-            <w:t>Surname,…</w:t>
-          </w:r>
-          <w:proofErr w:type="gramEnd"/>
-          <w:r>
-            <w:rPr>
-              <w:rFonts w:cstheme="minorHAnsi"/>
-              <w:sz w:val="24"/>
-              <w:szCs w:val="24"/>
-              <w:lang w:val="en-US"/>
-            </w:rPr>
-            <w:t xml:space="preserve">, Title of the paper, </w:t>
-          </w:r>
-          <w:r>
-            <w:rPr>
-              <w:rFonts w:cstheme="minorHAnsi"/>
-              <w:i/>
-              <w:sz w:val="24"/>
-              <w:szCs w:val="24"/>
-              <w:lang w:val="en-US"/>
-            </w:rPr>
-            <w:t>Journal</w:t>
-          </w:r>
-          <w:r>
-            <w:rPr>
-              <w:rFonts w:cstheme="minorHAnsi"/>
-              <w:iCs/>
-              <w:sz w:val="24"/>
-              <w:szCs w:val="24"/>
-              <w:lang w:val="en-US"/>
-            </w:rPr>
-            <w:t>,</w:t>
-          </w:r>
-          <w:r>
-            <w:rPr>
-              <w:rFonts w:cstheme="minorHAnsi"/>
-              <w:sz w:val="24"/>
-              <w:szCs w:val="24"/>
-              <w:lang w:val="en-US"/>
-            </w:rPr>
-            <w:t xml:space="preserve"> </w:t>
-          </w:r>
-          <w:r>
-            <w:rPr>
-              <w:rFonts w:cstheme="minorHAnsi"/>
-              <w:b/>
-              <w:sz w:val="24"/>
-              <w:szCs w:val="24"/>
-              <w:lang w:val="en-US"/>
-            </w:rPr>
-            <w:t>year</w:t>
-          </w:r>
-          <w:r>
-            <w:rPr>
-              <w:rFonts w:cstheme="minorHAnsi"/>
-              <w:sz w:val="24"/>
-              <w:szCs w:val="24"/>
-              <w:lang w:val="en-US"/>
-            </w:rPr>
-            <w:t xml:space="preserve">, pages, DOI. </w:t>
+            <w:t>2022</w:t>
+          </w:r>
+          <w:r>
+            <w:rPr>
+              <w:rFonts w:cstheme="minorHAnsi"/>
+              <w:sz w:val="24"/>
+              <w:szCs w:val="24"/>
+              <w:lang w:val="en-US"/>
+            </w:rPr>
+            <w:t>, pages, DOI.</w:t>
           </w:r>
           <w:r>
             <w:rPr>
@@ -6069,7 +5861,7 @@
                   <w:szCs w:val="24"/>
                   <w:lang w:val="en-US"/>
                 </w:rPr>
-                <w:t>Select</w:t>
+                <w:t>4</w:t>
               </w:r>
             </w:sdtContent>
           </w:sdt>
@@ -6077,13 +5869,9 @@
         <w:p>
           <w:pPr>
             <w:pStyle w:val="ListParagraph"/>
-            <w:numPr>
-              <w:ilvl w:val="0"/>
-              <w:numId w:val="11"/>
-            </w:numPr>
             <w:shd w:val="clear" w:color="auto" w:fill="F2F2F2" w:themeFill="background1" w:themeFillShade="F2"/>
             <w:spacing w:after="0" w:line="276" w:lineRule="auto"/>
-            <w:ind w:left="284" w:hanging="284"/>
+            <w:ind w:left="284"/>
             <w:rPr>
               <w:rFonts w:eastAsiaTheme="majorEastAsia" w:cstheme="minorHAnsi"/>
               <w:sz w:val="24"/>
@@ -6188,7 +5976,33 @@
               <w:shd w:val="clear" w:color="auto" w:fill="943634"/>
               <w:lang w:val="en-US" w:eastAsia="it-IT"/>
             </w:rPr>
-            <w:t xml:space="preserve">TOTAL CFU(B4) = </w:t>
+            <w:t>TOTAL CFU(B4) =</w:t>
+          </w:r>
+          <w:r>
+            <w:rPr>
+              <w:rFonts w:eastAsia="Times New Roman" w:cstheme="minorHAnsi"/>
+              <w:b/>
+              <w:bCs/>
+              <w:color w:val="FFFFFF" w:themeColor="background1"/>
+              <w:sz w:val="24"/>
+              <w:szCs w:val="24"/>
+              <w:shd w:val="clear" w:color="auto" w:fill="943634"/>
+              <w:lang w:val="en-US" w:eastAsia="it-IT"/>
+            </w:rPr>
+            <w:t>4</w:t>
+          </w:r>
+          <w:r>
+            <w:rPr>
+              <w:rFonts w:eastAsia="Times New Roman" w:cstheme="minorHAnsi"/>
+              <w:b/>
+              <w:bCs/>
+              <w:color w:val="FFFFFF" w:themeColor="background1"/>
+              <w:sz w:val="24"/>
+              <w:szCs w:val="24"/>
+              <w:shd w:val="clear" w:color="auto" w:fill="943634"/>
+              <w:lang w:val="en-US" w:eastAsia="it-IT"/>
+            </w:rPr>
+            <w:t xml:space="preserve"> </w:t>
           </w:r>
         </w:p>
       </w:sdtContent>
@@ -6341,27 +6155,7 @@
               <w:szCs w:val="24"/>
               <w:lang w:val="en-US"/>
             </w:rPr>
-            <w:t xml:space="preserve">N. Surname, N. </w:t>
-          </w:r>
-          <w:proofErr w:type="gramStart"/>
-          <w:r>
-            <w:rPr>
-              <w:rFonts w:cstheme="minorHAnsi"/>
-              <w:sz w:val="24"/>
-              <w:szCs w:val="24"/>
-              <w:lang w:val="en-US"/>
-            </w:rPr>
-            <w:t>Surname,…</w:t>
-          </w:r>
-          <w:proofErr w:type="gramEnd"/>
-          <w:r>
-            <w:rPr>
-              <w:rFonts w:cstheme="minorHAnsi"/>
-              <w:sz w:val="24"/>
-              <w:szCs w:val="24"/>
-              <w:lang w:val="en-US"/>
-            </w:rPr>
-            <w:t xml:space="preserve">, Patent number, </w:t>
+            <w:t xml:space="preserve">N. Surname, N. Surname,…, Patent number, </w:t>
           </w:r>
           <w:r>
             <w:rPr>
@@ -6438,27 +6232,7 @@
               <w:szCs w:val="24"/>
               <w:lang w:val="en-US"/>
             </w:rPr>
-            <w:t xml:space="preserve">N. Surname, N. </w:t>
-          </w:r>
-          <w:proofErr w:type="gramStart"/>
-          <w:r>
-            <w:rPr>
-              <w:rFonts w:cstheme="minorHAnsi"/>
-              <w:sz w:val="24"/>
-              <w:szCs w:val="24"/>
-              <w:lang w:val="en-US"/>
-            </w:rPr>
-            <w:t>Surname,…</w:t>
-          </w:r>
-          <w:proofErr w:type="gramEnd"/>
-          <w:r>
-            <w:rPr>
-              <w:rFonts w:cstheme="minorHAnsi"/>
-              <w:sz w:val="24"/>
-              <w:szCs w:val="24"/>
-              <w:lang w:val="en-US"/>
-            </w:rPr>
-            <w:t xml:space="preserve">, Patent number, </w:t>
+            <w:t xml:space="preserve">N. Surname, N. Surname,…, Patent number, </w:t>
           </w:r>
           <w:r>
             <w:rPr>
@@ -6834,6 +6608,8 @@
             <w:jc w:val="both"/>
             <w:rPr>
               <w:rFonts w:eastAsia="Times New Roman" w:cstheme="minorHAnsi"/>
+              <w:i/>
+              <w:iCs/>
               <w:sz w:val="24"/>
               <w:szCs w:val="24"/>
               <w:lang w:val="en-US" w:eastAsia="it-IT"/>
@@ -6842,6 +6618,8 @@
           <w:r>
             <w:rPr>
               <w:rFonts w:eastAsia="Times New Roman" w:cstheme="minorHAnsi"/>
+              <w:i/>
+              <w:iCs/>
               <w:sz w:val="24"/>
               <w:szCs w:val="24"/>
               <w:lang w:val="en-US" w:eastAsia="it-IT"/>
@@ -6851,6 +6629,8 @@
           <w:r>
             <w:rPr>
               <w:rFonts w:eastAsia="Times New Roman" w:cstheme="minorHAnsi"/>
+              <w:i/>
+              <w:iCs/>
               <w:sz w:val="24"/>
               <w:szCs w:val="24"/>
               <w:lang w:val="en-US" w:eastAsia="it-IT"/>
@@ -6860,6 +6640,8 @@
           <w:r>
             <w:rPr>
               <w:rFonts w:eastAsia="Times New Roman" w:cstheme="minorHAnsi"/>
+              <w:i/>
+              <w:iCs/>
               <w:sz w:val="24"/>
               <w:szCs w:val="24"/>
               <w:lang w:val="en-US" w:eastAsia="it-IT"/>
@@ -6869,6 +6651,8 @@
           <w:r>
             <w:rPr>
               <w:rFonts w:eastAsia="Times New Roman" w:cstheme="minorHAnsi"/>
+              <w:i/>
+              <w:iCs/>
               <w:sz w:val="24"/>
               <w:szCs w:val="24"/>
               <w:lang w:val="en-US" w:eastAsia="it-IT"/>
@@ -6878,6 +6662,8 @@
           <w:r>
             <w:rPr>
               <w:rFonts w:eastAsia="Times New Roman" w:cstheme="minorHAnsi"/>
+              <w:i/>
+              <w:iCs/>
               <w:sz w:val="24"/>
               <w:szCs w:val="24"/>
               <w:lang w:val="en-US" w:eastAsia="it-IT"/>
@@ -7130,6 +6916,16 @@
               <w:szCs w:val="24"/>
               <w:lang w:val="en-US"/>
             </w:rPr>
+            <w:t xml:space="preserve">from literature, </w:t>
+          </w:r>
+          <w:r>
+            <w:rPr>
+              <w:rFonts w:cstheme="minorHAnsi"/>
+              <w:color w:val="0E101A"/>
+              <w:sz w:val="24"/>
+              <w:szCs w:val="24"/>
+              <w:lang w:val="en-US"/>
+            </w:rPr>
             <w:t>wang at el</w:t>
           </w:r>
           <w:r>
@@ -7434,27 +7230,7 @@
               <w:szCs w:val="24"/>
               <w:lang w:val="en-US" w:eastAsia="it-IT"/>
             </w:rPr>
-            <w:t xml:space="preserve"> (</w:t>
-          </w:r>
-          <w:proofErr w:type="spellStart"/>
-          <w:r>
-            <w:rPr>
-              <w:rFonts w:eastAsia="Times New Roman" w:cstheme="minorHAnsi"/>
-              <w:sz w:val="24"/>
-              <w:szCs w:val="24"/>
-              <w:lang w:val="en-US" w:eastAsia="it-IT"/>
-            </w:rPr>
-            <w:t>Aex</w:t>
-          </w:r>
-          <w:proofErr w:type="spellEnd"/>
-          <w:r>
-            <w:rPr>
-              <w:rFonts w:eastAsia="Times New Roman" w:cstheme="minorHAnsi"/>
-              <w:sz w:val="24"/>
-              <w:szCs w:val="24"/>
-              <w:lang w:val="en-US" w:eastAsia="it-IT"/>
-            </w:rPr>
-            <w:t>)</w:t>
+            <w:t xml:space="preserve"> (Aex)</w:t>
           </w:r>
           <w:r>
             <w:rPr>
@@ -7628,6 +7404,8 @@
             <w:spacing w:after="0" w:line="240" w:lineRule="auto"/>
             <w:rPr>
               <w:rFonts w:eastAsia="Times New Roman" w:cstheme="minorHAnsi"/>
+              <w:i/>
+              <w:iCs/>
               <w:sz w:val="24"/>
               <w:szCs w:val="24"/>
               <w:lang w:val="en-US" w:eastAsia="it-IT"/>
@@ -7636,6 +7414,8 @@
           <w:r>
             <w:rPr>
               <w:rFonts w:eastAsia="Times New Roman" w:cstheme="minorHAnsi"/>
+              <w:i/>
+              <w:iCs/>
               <w:sz w:val="24"/>
               <w:szCs w:val="24"/>
               <w:lang w:val="en-US" w:eastAsia="it-IT"/>
@@ -7645,69 +7425,41 @@
           <w:r>
             <w:rPr>
               <w:rFonts w:eastAsia="Times New Roman" w:cstheme="minorHAnsi"/>
+              <w:i/>
+              <w:iCs/>
               <w:sz w:val="24"/>
               <w:szCs w:val="24"/>
               <w:lang w:val="en-US" w:eastAsia="it-IT"/>
             </w:rPr>
-            <w:t xml:space="preserve">Briefly summarize the </w:t>
+            <w:t xml:space="preserve">Briefly summarize the main achievements so far and explains any obstacle, dilemmas, or setbacks. </w:t>
           </w:r>
           <w:r>
             <w:rPr>
               <w:rFonts w:eastAsia="Times New Roman" w:cstheme="minorHAnsi"/>
+              <w:i/>
+              <w:iCs/>
               <w:sz w:val="24"/>
               <w:szCs w:val="24"/>
               <w:lang w:val="en-US" w:eastAsia="it-IT"/>
             </w:rPr>
-            <w:t xml:space="preserve">main achievements so far </w:t>
+            <w:t xml:space="preserve">No more than </w:t>
           </w:r>
           <w:r>
             <w:rPr>
               <w:rFonts w:eastAsia="Times New Roman" w:cstheme="minorHAnsi"/>
+              <w:i/>
+              <w:iCs/>
               <w:sz w:val="24"/>
               <w:szCs w:val="24"/>
               <w:lang w:val="en-US" w:eastAsia="it-IT"/>
             </w:rPr>
-            <w:t xml:space="preserve">and explains any </w:t>
+            <w:t>1 page</w:t>
           </w:r>
           <w:r>
             <w:rPr>
               <w:rFonts w:eastAsia="Times New Roman" w:cstheme="minorHAnsi"/>
-              <w:sz w:val="24"/>
-              <w:szCs w:val="24"/>
-              <w:lang w:val="en-US" w:eastAsia="it-IT"/>
-            </w:rPr>
-            <w:t>obstacle</w:t>
-          </w:r>
-          <w:r>
-            <w:rPr>
-              <w:rFonts w:eastAsia="Times New Roman" w:cstheme="minorHAnsi"/>
-              <w:sz w:val="24"/>
-              <w:szCs w:val="24"/>
-              <w:lang w:val="en-US" w:eastAsia="it-IT"/>
-            </w:rPr>
-            <w:t xml:space="preserve">, dilemmas, or setbacks. </w:t>
-          </w:r>
-          <w:r>
-            <w:rPr>
-              <w:rFonts w:eastAsia="Times New Roman" w:cstheme="minorHAnsi"/>
-              <w:sz w:val="24"/>
-              <w:szCs w:val="24"/>
-              <w:lang w:val="en-US" w:eastAsia="it-IT"/>
-            </w:rPr>
-            <w:t xml:space="preserve">No more than </w:t>
-          </w:r>
-          <w:r>
-            <w:rPr>
-              <w:rFonts w:eastAsia="Times New Roman" w:cstheme="minorHAnsi"/>
-              <w:sz w:val="24"/>
-              <w:szCs w:val="24"/>
-              <w:lang w:val="en-US" w:eastAsia="it-IT"/>
-            </w:rPr>
-            <w:t>1 page</w:t>
-          </w:r>
-          <w:r>
-            <w:rPr>
-              <w:rFonts w:eastAsia="Times New Roman" w:cstheme="minorHAnsi"/>
+              <w:i/>
+              <w:iCs/>
               <w:sz w:val="24"/>
               <w:szCs w:val="24"/>
               <w:lang w:val="en-US" w:eastAsia="it-IT"/>
@@ -7787,29 +7539,7 @@
               <w:szCs w:val="24"/>
               <w:lang w:val="en-US"/>
             </w:rPr>
-            <w:t>We systematically constructed a set of possible features searching for accurate descriptors and used LR to identify a final “best formula” on our test case of RS-ZB phases of 82 binary compounds for verification. From this approach, we achieved; 1). Formulas identified by our approach can successfully classify the stable phase between RS and ZB and quantitatively predict the energy difference with good accuracy. 2). From the selected formulas by LR, we also learn that atomic shell radii (</w:t>
-          </w:r>
-          <w:proofErr w:type="gramStart"/>
-          <w:r>
-            <w:rPr>
-              <w:rFonts w:cstheme="minorHAnsi"/>
-              <w:color w:val="0E101A"/>
-              <w:sz w:val="24"/>
-              <w:szCs w:val="24"/>
-              <w:lang w:val="en-US"/>
-            </w:rPr>
-            <w:t>in particular related</w:t>
-          </w:r>
-          <w:proofErr w:type="gramEnd"/>
-          <w:r>
-            <w:rPr>
-              <w:rFonts w:cstheme="minorHAnsi"/>
-              <w:color w:val="0E101A"/>
-              <w:sz w:val="24"/>
-              <w:szCs w:val="24"/>
-              <w:lang w:val="en-US"/>
-            </w:rPr>
-            <w:t xml:space="preserve"> to the p shell of the cation) play an essential role in deciding the stable crystalline phase. 3). We further studied the importance of individual atomic properties inside the ML-suggested formulas by using a procedure called “formula optimization”. This procedure improves the performances of the formulas at a relatively small computational cost.</w:t>
+            <w:t>We systematically constructed a set of possible features searching for accurate descriptors and used LR to identify a final “best formula” on our test case of RS-ZB phases of 82 binary compounds for verification. From this approach, we achieved; 1). Formulas identified by our approach can successfully classify the stable phase between RS and ZB and quantitatively predict the energy difference with good accuracy. 2). From the selected formulas by LR, we also learn that atomic shell radii (in particular related to the p shell of the cation) play an essential role in deciding the stable crystalline phase. 3). We further studied the importance of individual atomic properties inside the ML-suggested formulas by using a procedure called “formula optimization”. This procedure improves the performances of the formulas at a relatively small computational cost.</w:t>
           </w:r>
         </w:p>
         <w:p>
@@ -8019,9 +7749,8 @@
               <w:szCs w:val="24"/>
               <w:lang w:val="en-US" w:eastAsia="it-IT"/>
             </w:rPr>
-            <w:t xml:space="preserve">Advance machine learning techniques like NN have already been to the everyone’s life part. Image classification in the photos to face recognition on the smart phone has become the new normal. We used these advance NN methods to predict the intrinsic material properties of magnetic materials. In order to do that, first we created 800 artificial images of 2µmX2µm specimen of </w:t>
-          </w:r>
-          <w:proofErr w:type="spellStart"/>
+            <w:t xml:space="preserve">Advance machine learning techniques like NN have already been to everyone’s life part. Image classification in photos to face recognition on smartphones has become the new normal. We used these advanced NN methods to predict the intrinsic material properties of magnetic materials. In order to do that, first, we created 800 artificial images of 2µmX2µm specimen of CoPd magnetic material using MuMax and used these images to train the NN model to predict four intrinsic </w:t>
+          </w:r>
           <w:r>
             <w:rPr>
               <w:rFonts w:eastAsia="Times New Roman" w:cstheme="minorHAnsi"/>
@@ -8029,9 +7758,9 @@
               <w:szCs w:val="24"/>
               <w:lang w:val="en-US" w:eastAsia="it-IT"/>
             </w:rPr>
-            <w:t>CoPd</w:t>
-          </w:r>
-          <w:proofErr w:type="spellEnd"/>
+            <w:lastRenderedPageBreak/>
+            <w:t>values: Aex, α, ku1 and T.</w:t>
+          </w:r>
           <w:r>
             <w:rPr>
               <w:rFonts w:eastAsia="Times New Roman" w:cstheme="minorHAnsi"/>
@@ -8039,7 +7768,7 @@
               <w:szCs w:val="24"/>
               <w:lang w:val="en-US" w:eastAsia="it-IT"/>
             </w:rPr>
-            <w:t xml:space="preserve"> magnetic material using MuMax and use these images to train the NN model</w:t>
+            <w:t xml:space="preserve"> </w:t>
           </w:r>
           <w:r>
             <w:rPr>
@@ -8048,69 +7777,8 @@
               <w:szCs w:val="24"/>
               <w:lang w:val="en-US" w:eastAsia="it-IT"/>
             </w:rPr>
-            <w:t xml:space="preserve"> to predict four </w:t>
-          </w:r>
-          <w:r>
-            <w:rPr>
-              <w:rFonts w:eastAsia="Times New Roman" w:cstheme="minorHAnsi"/>
-              <w:sz w:val="24"/>
-              <w:szCs w:val="24"/>
-              <w:lang w:val="en-US" w:eastAsia="it-IT"/>
-            </w:rPr>
-            <w:lastRenderedPageBreak/>
-            <w:t xml:space="preserve">intrinsic values: </w:t>
-          </w:r>
-          <w:proofErr w:type="spellStart"/>
-          <w:r>
-            <w:rPr>
-              <w:rFonts w:eastAsia="Times New Roman" w:cstheme="minorHAnsi"/>
-              <w:sz w:val="24"/>
-              <w:szCs w:val="24"/>
-              <w:lang w:val="en-US" w:eastAsia="it-IT"/>
-            </w:rPr>
-            <w:t>Aex</w:t>
-          </w:r>
-          <w:proofErr w:type="spellEnd"/>
-          <w:r>
-            <w:rPr>
-              <w:rFonts w:eastAsia="Times New Roman" w:cstheme="minorHAnsi"/>
-              <w:sz w:val="24"/>
-              <w:szCs w:val="24"/>
-              <w:lang w:val="en-US" w:eastAsia="it-IT"/>
-            </w:rPr>
-            <w:t xml:space="preserve">, </w:t>
-          </w:r>
-          <w:r>
-            <w:rPr>
-              <w:rFonts w:eastAsia="Times New Roman" w:cstheme="minorHAnsi"/>
-              <w:sz w:val="24"/>
-              <w:szCs w:val="24"/>
-              <w:lang w:val="en-US" w:eastAsia="it-IT"/>
-            </w:rPr>
-            <w:t>α</w:t>
-          </w:r>
-          <w:r>
-            <w:rPr>
-              <w:rFonts w:eastAsia="Times New Roman" w:cstheme="minorHAnsi"/>
-              <w:sz w:val="24"/>
-              <w:szCs w:val="24"/>
-              <w:lang w:val="en-US" w:eastAsia="it-IT"/>
-            </w:rPr>
-            <w:t xml:space="preserve">, ku1 and T. We verify our trained model on 100 other images to check the accuracy where we found that, despite of having magnitude of difference among four properties, NN can identify all four properties with more than 90% accuracy. </w:t>
-          </w:r>
-        </w:p>
-        <w:p>
-          <w:pPr>
-            <w:shd w:val="clear" w:color="auto" w:fill="E7E6E6" w:themeFill="background2"/>
-            <w:spacing w:after="0" w:line="240" w:lineRule="auto"/>
-            <w:jc w:val="both"/>
-            <w:rPr>
-              <w:rFonts w:eastAsia="Times New Roman" w:cstheme="minorHAnsi"/>
-              <w:sz w:val="24"/>
-              <w:szCs w:val="24"/>
-              <w:lang w:val="en-US" w:eastAsia="it-IT"/>
-            </w:rPr>
-          </w:pPr>
+            <w:t>We verified our trained model on 100 other images to check the accuracy where we found that, despite having a magnitude of difference among four properties, NN can identify all four properties with more than 90% accuracy.</w:t>
+          </w:r>
         </w:p>
         <w:p>
           <w:pPr>
@@ -8171,6 +7839,8 @@
             <w:spacing w:after="0" w:line="240" w:lineRule="auto"/>
             <w:rPr>
               <w:rFonts w:eastAsia="Times New Roman" w:cstheme="minorHAnsi"/>
+              <w:i/>
+              <w:iCs/>
               <w:sz w:val="24"/>
               <w:szCs w:val="24"/>
               <w:lang w:val="en-US" w:eastAsia="it-IT"/>
@@ -8179,6 +7849,8 @@
           <w:r>
             <w:rPr>
               <w:rFonts w:eastAsia="Times New Roman" w:cstheme="minorHAnsi"/>
+              <w:i/>
+              <w:iCs/>
               <w:sz w:val="24"/>
               <w:szCs w:val="24"/>
               <w:lang w:val="en-US" w:eastAsia="it-IT"/>
@@ -8188,6 +7860,8 @@
           <w:r>
             <w:rPr>
               <w:rFonts w:eastAsia="Times New Roman" w:cstheme="minorHAnsi"/>
+              <w:i/>
+              <w:iCs/>
               <w:sz w:val="24"/>
               <w:szCs w:val="24"/>
               <w:lang w:val="en-US" w:eastAsia="it-IT"/>
@@ -8197,6 +7871,8 @@
           <w:r>
             <w:rPr>
               <w:rFonts w:eastAsia="Times New Roman" w:cstheme="minorHAnsi"/>
+              <w:i/>
+              <w:iCs/>
               <w:sz w:val="24"/>
               <w:szCs w:val="24"/>
               <w:lang w:val="en-US" w:eastAsia="it-IT"/>
@@ -8210,6 +7886,8 @@
             <w:spacing w:after="0" w:line="240" w:lineRule="auto"/>
             <w:rPr>
               <w:rFonts w:eastAsia="Times New Roman" w:cstheme="minorHAnsi"/>
+              <w:i/>
+              <w:iCs/>
               <w:sz w:val="24"/>
               <w:szCs w:val="24"/>
               <w:lang w:val="en-US" w:eastAsia="it-IT"/>
@@ -8220,6 +7898,7 @@
           <w:pPr>
             <w:shd w:val="clear" w:color="auto" w:fill="E7E6E6" w:themeFill="background2"/>
             <w:spacing w:after="0" w:line="240" w:lineRule="auto"/>
+            <w:jc w:val="both"/>
             <w:rPr>
               <w:rFonts w:eastAsia="Times New Roman" w:cstheme="minorHAnsi"/>
               <w:sz w:val="24"/>
@@ -8227,11 +7906,48 @@
               <w:lang w:val="en-US" w:eastAsia="it-IT"/>
             </w:rPr>
           </w:pPr>
+          <w:r>
+            <w:rPr>
+              <w:rFonts w:eastAsia="Times New Roman" w:cstheme="minorHAnsi"/>
+              <w:sz w:val="24"/>
+              <w:szCs w:val="24"/>
+              <w:lang w:val="en-US" w:eastAsia="it-IT"/>
+            </w:rPr>
+            <w:t xml:space="preserve">1). The code for the descriptor generation using the combinatorial approach and all the tests we performed is publicly accessible from the https://github.com/lstorchi/matinformatics website. We have shown only one, though paradigmatic, example. However, the same approach can be applied to any physical problem in which a compound’s property of interest can be described in terms of basic properties (i.e., atomic properties and not only) of the constituents. As such, the methodology and the related code that we have developed look very general and can pave the way to applications in many different fields. However, when we checked this code on our in-house ferroelectric dataset, the error between predicted output and the actual output of selected formulas was relatively high. Here, we found that the basic properties we provide to build the descriptors are </w:t>
+          </w:r>
+          <w:r>
+            <w:rPr>
+              <w:rFonts w:eastAsia="Times New Roman" w:cstheme="minorHAnsi"/>
+              <w:sz w:val="24"/>
+              <w:szCs w:val="24"/>
+              <w:lang w:val="en-US" w:eastAsia="it-IT"/>
+            </w:rPr>
+            <w:t>insufficient</w:t>
+          </w:r>
+          <w:r>
+            <w:rPr>
+              <w:rFonts w:eastAsia="Times New Roman" w:cstheme="minorHAnsi"/>
+              <w:sz w:val="24"/>
+              <w:szCs w:val="24"/>
+              <w:lang w:val="en-US" w:eastAsia="it-IT"/>
+            </w:rPr>
+            <w:t xml:space="preserve"> </w:t>
+          </w:r>
+          <w:r>
+            <w:rPr>
+              <w:rFonts w:eastAsia="Times New Roman" w:cstheme="minorHAnsi"/>
+              <w:sz w:val="24"/>
+              <w:szCs w:val="24"/>
+              <w:lang w:val="en-US" w:eastAsia="it-IT"/>
+            </w:rPr>
+            <w:t xml:space="preserve">to describe the higher dimension features. Therefore, now we are expanding our atomic properties database, and we are hopeful that the new extended atomic dataset can also help predict higher-order properties. </w:t>
+          </w:r>
         </w:p>
         <w:p>
           <w:pPr>
             <w:shd w:val="clear" w:color="auto" w:fill="E7E6E6" w:themeFill="background2"/>
             <w:spacing w:after="0" w:line="240" w:lineRule="auto"/>
+            <w:jc w:val="both"/>
             <w:rPr>
               <w:rFonts w:eastAsia="Times New Roman" w:cstheme="minorHAnsi"/>
               <w:sz w:val="24"/>
@@ -8244,6 +7960,7 @@
           <w:pPr>
             <w:shd w:val="clear" w:color="auto" w:fill="E7E6E6" w:themeFill="background2"/>
             <w:spacing w:after="0" w:line="240" w:lineRule="auto"/>
+            <w:jc w:val="both"/>
             <w:rPr>
               <w:rFonts w:eastAsia="Times New Roman" w:cstheme="minorHAnsi"/>
               <w:sz w:val="24"/>
@@ -8251,11 +7968,21 @@
               <w:lang w:val="en-US" w:eastAsia="it-IT"/>
             </w:rPr>
           </w:pPr>
+          <w:r>
+            <w:rPr>
+              <w:rFonts w:eastAsia="Times New Roman" w:cstheme="minorHAnsi"/>
+              <w:sz w:val="24"/>
+              <w:szCs w:val="24"/>
+              <w:lang w:val="en-US" w:eastAsia="it-IT"/>
+            </w:rPr>
+            <w:t xml:space="preserve">2). Though we successfully separate spin waves between two frequencies, our main objective for this project is to build and fabricate a device that can work like physical NN or NN filters. However, the time for micro-mechanical magnetic stimulation increases with complexity. The present method takes around a week of simulation time of simple optimization. Therefore, we need to optimize the ongoing method further or find a superior method.  </w:t>
+          </w:r>
         </w:p>
         <w:p>
           <w:pPr>
             <w:shd w:val="clear" w:color="auto" w:fill="E7E6E6" w:themeFill="background2"/>
             <w:spacing w:after="0" w:line="240" w:lineRule="auto"/>
+            <w:jc w:val="both"/>
             <w:rPr>
               <w:rFonts w:eastAsia="Times New Roman" w:cstheme="minorHAnsi"/>
               <w:sz w:val="24"/>
@@ -8268,6 +7995,7 @@
           <w:pPr>
             <w:shd w:val="clear" w:color="auto" w:fill="E7E6E6" w:themeFill="background2"/>
             <w:spacing w:after="0" w:line="240" w:lineRule="auto"/>
+            <w:jc w:val="both"/>
             <w:rPr>
               <w:rFonts w:eastAsia="Times New Roman" w:cstheme="minorHAnsi"/>
               <w:sz w:val="24"/>
@@ -8275,143 +8003,21 @@
               <w:lang w:val="en-US" w:eastAsia="it-IT"/>
             </w:rPr>
           </w:pPr>
+          <w:r>
+            <w:rPr>
+              <w:rFonts w:eastAsia="Times New Roman" w:cstheme="minorHAnsi"/>
+              <w:sz w:val="24"/>
+              <w:szCs w:val="24"/>
+              <w:lang w:val="en-US" w:eastAsia="it-IT"/>
+            </w:rPr>
+            <w:t>3). Smart characterization techniques are an old concept. For our project, we would like to show that simple ML techniques can dramatically improve the usefulness of these techniques. Here, we only showed one example to predict the four intrinsic properties from simulation images. The next step would be to verify the accuracy of the same model on experimental images. Furthermore, we would like to add the influence of the external magnetic field in the images and try to predict the different properties. This model will be a huge step, especially for ion-beam radiation, to study the domain wall motion in a magnetic material.</w:t>
+          </w:r>
         </w:p>
         <w:p>
           <w:pPr>
             <w:shd w:val="clear" w:color="auto" w:fill="E7E6E6" w:themeFill="background2"/>
             <w:spacing w:after="0" w:line="240" w:lineRule="auto"/>
-            <w:rPr>
-              <w:rFonts w:eastAsia="Times New Roman" w:cstheme="minorHAnsi"/>
-              <w:sz w:val="24"/>
-              <w:szCs w:val="24"/>
-              <w:lang w:val="en-US" w:eastAsia="it-IT"/>
-            </w:rPr>
-          </w:pPr>
-        </w:p>
-        <w:p>
-          <w:pPr>
-            <w:shd w:val="clear" w:color="auto" w:fill="E7E6E6" w:themeFill="background2"/>
-            <w:spacing w:after="0" w:line="240" w:lineRule="auto"/>
-            <w:rPr>
-              <w:rFonts w:eastAsia="Times New Roman" w:cstheme="minorHAnsi"/>
-              <w:sz w:val="24"/>
-              <w:szCs w:val="24"/>
-              <w:lang w:val="en-US" w:eastAsia="it-IT"/>
-            </w:rPr>
-          </w:pPr>
-        </w:p>
-        <w:p>
-          <w:pPr>
-            <w:shd w:val="clear" w:color="auto" w:fill="E7E6E6" w:themeFill="background2"/>
-            <w:spacing w:after="0" w:line="240" w:lineRule="auto"/>
-            <w:rPr>
-              <w:rFonts w:eastAsia="Times New Roman" w:cstheme="minorHAnsi"/>
-              <w:sz w:val="24"/>
-              <w:szCs w:val="24"/>
-              <w:lang w:val="en-US" w:eastAsia="it-IT"/>
-            </w:rPr>
-          </w:pPr>
-        </w:p>
-        <w:p>
-          <w:pPr>
-            <w:shd w:val="clear" w:color="auto" w:fill="E7E6E6" w:themeFill="background2"/>
-            <w:spacing w:after="0" w:line="240" w:lineRule="auto"/>
-            <w:rPr>
-              <w:rFonts w:eastAsia="Times New Roman" w:cstheme="minorHAnsi"/>
-              <w:sz w:val="24"/>
-              <w:szCs w:val="24"/>
-              <w:lang w:val="en-US" w:eastAsia="it-IT"/>
-            </w:rPr>
-          </w:pPr>
-        </w:p>
-        <w:p>
-          <w:pPr>
-            <w:shd w:val="clear" w:color="auto" w:fill="E7E6E6" w:themeFill="background2"/>
-            <w:spacing w:after="0" w:line="240" w:lineRule="auto"/>
-            <w:rPr>
-              <w:rFonts w:eastAsia="Times New Roman" w:cstheme="minorHAnsi"/>
-              <w:sz w:val="24"/>
-              <w:szCs w:val="24"/>
-              <w:lang w:val="en-US" w:eastAsia="it-IT"/>
-            </w:rPr>
-          </w:pPr>
-        </w:p>
-        <w:p>
-          <w:pPr>
-            <w:shd w:val="clear" w:color="auto" w:fill="E7E6E6" w:themeFill="background2"/>
-            <w:spacing w:after="0" w:line="240" w:lineRule="auto"/>
-            <w:rPr>
-              <w:rFonts w:eastAsia="Times New Roman" w:cstheme="minorHAnsi"/>
-              <w:sz w:val="24"/>
-              <w:szCs w:val="24"/>
-              <w:lang w:val="en-US" w:eastAsia="it-IT"/>
-            </w:rPr>
-          </w:pPr>
-        </w:p>
-        <w:p>
-          <w:pPr>
-            <w:shd w:val="clear" w:color="auto" w:fill="E7E6E6" w:themeFill="background2"/>
-            <w:spacing w:after="0" w:line="240" w:lineRule="auto"/>
-            <w:rPr>
-              <w:rFonts w:eastAsia="Times New Roman" w:cstheme="minorHAnsi"/>
-              <w:sz w:val="24"/>
-              <w:szCs w:val="24"/>
-              <w:lang w:val="en-US" w:eastAsia="it-IT"/>
-            </w:rPr>
-          </w:pPr>
-        </w:p>
-        <w:p>
-          <w:pPr>
-            <w:shd w:val="clear" w:color="auto" w:fill="E7E6E6" w:themeFill="background2"/>
-            <w:spacing w:after="0" w:line="240" w:lineRule="auto"/>
-            <w:rPr>
-              <w:rFonts w:eastAsia="Times New Roman" w:cstheme="minorHAnsi"/>
-              <w:sz w:val="24"/>
-              <w:szCs w:val="24"/>
-              <w:lang w:val="en-US" w:eastAsia="it-IT"/>
-            </w:rPr>
-          </w:pPr>
-        </w:p>
-        <w:p>
-          <w:pPr>
-            <w:shd w:val="clear" w:color="auto" w:fill="E7E6E6" w:themeFill="background2"/>
-            <w:spacing w:after="0" w:line="240" w:lineRule="auto"/>
-            <w:rPr>
-              <w:rFonts w:eastAsia="Times New Roman" w:cstheme="minorHAnsi"/>
-              <w:sz w:val="24"/>
-              <w:szCs w:val="24"/>
-              <w:lang w:val="en-US" w:eastAsia="it-IT"/>
-            </w:rPr>
-          </w:pPr>
-        </w:p>
-        <w:p>
-          <w:pPr>
-            <w:shd w:val="clear" w:color="auto" w:fill="E7E6E6" w:themeFill="background2"/>
-            <w:spacing w:after="0" w:line="240" w:lineRule="auto"/>
-            <w:rPr>
-              <w:rFonts w:eastAsia="Times New Roman" w:cstheme="minorHAnsi"/>
-              <w:sz w:val="24"/>
-              <w:szCs w:val="24"/>
-              <w:lang w:val="en-US" w:eastAsia="it-IT"/>
-            </w:rPr>
-          </w:pPr>
-        </w:p>
-        <w:p>
-          <w:pPr>
-            <w:shd w:val="clear" w:color="auto" w:fill="E7E6E6" w:themeFill="background2"/>
-            <w:spacing w:after="0" w:line="240" w:lineRule="auto"/>
-            <w:rPr>
-              <w:rFonts w:eastAsia="Times New Roman" w:cstheme="minorHAnsi"/>
-              <w:sz w:val="24"/>
-              <w:szCs w:val="24"/>
-              <w:lang w:val="en-US" w:eastAsia="it-IT"/>
-            </w:rPr>
-          </w:pPr>
-        </w:p>
-        <w:p>
-          <w:pPr>
-            <w:shd w:val="clear" w:color="auto" w:fill="E7E6E6" w:themeFill="background2"/>
-            <w:spacing w:after="0" w:line="240" w:lineRule="auto"/>
+            <w:jc w:val="both"/>
             <w:rPr>
               <w:rFonts w:eastAsia="Times New Roman" w:cstheme="minorHAnsi"/>
               <w:sz w:val="24"/>
@@ -9363,7 +8969,7 @@
       <w:lvlText w:val=""/>
       <w:lvlJc w:val="left"/>
       <w:pPr>
-        <w:ind w:left="720" w:hanging="360"/>
+        <w:ind w:left="360" w:hanging="360"/>
       </w:pPr>
       <w:rPr>
         <w:rFonts w:ascii="Symbol" w:hAnsi="Symbol" w:hint="default"/>
@@ -9375,7 +8981,7 @@
       <w:lvlText w:val="%2."/>
       <w:lvlJc w:val="left"/>
       <w:pPr>
-        <w:ind w:left="1440" w:hanging="360"/>
+        <w:ind w:left="1080" w:hanging="360"/>
       </w:pPr>
     </w:lvl>
     <w:lvl w:ilvl="2" w:tplc="0410001B" w:tentative="1">
@@ -9384,7 +8990,7 @@
       <w:lvlText w:val="%3."/>
       <w:lvlJc w:val="right"/>
       <w:pPr>
-        <w:ind w:left="2160" w:hanging="180"/>
+        <w:ind w:left="1800" w:hanging="180"/>
       </w:pPr>
     </w:lvl>
     <w:lvl w:ilvl="3" w:tplc="0410000F" w:tentative="1">
@@ -9393,7 +8999,7 @@
       <w:lvlText w:val="%4."/>
       <w:lvlJc w:val="left"/>
       <w:pPr>
-        <w:ind w:left="2880" w:hanging="360"/>
+        <w:ind w:left="2520" w:hanging="360"/>
       </w:pPr>
     </w:lvl>
     <w:lvl w:ilvl="4" w:tplc="04100019" w:tentative="1">
@@ -9402,7 +9008,7 @@
       <w:lvlText w:val="%5."/>
       <w:lvlJc w:val="left"/>
       <w:pPr>
-        <w:ind w:left="3600" w:hanging="360"/>
+        <w:ind w:left="3240" w:hanging="360"/>
       </w:pPr>
     </w:lvl>
     <w:lvl w:ilvl="5" w:tplc="0410001B" w:tentative="1">
@@ -9411,7 +9017,7 @@
       <w:lvlText w:val="%6."/>
       <w:lvlJc w:val="right"/>
       <w:pPr>
-        <w:ind w:left="4320" w:hanging="180"/>
+        <w:ind w:left="3960" w:hanging="180"/>
       </w:pPr>
     </w:lvl>
     <w:lvl w:ilvl="6" w:tplc="0410000F" w:tentative="1">
@@ -9420,7 +9026,7 @@
       <w:lvlText w:val="%7."/>
       <w:lvlJc w:val="left"/>
       <w:pPr>
-        <w:ind w:left="5040" w:hanging="360"/>
+        <w:ind w:left="4680" w:hanging="360"/>
       </w:pPr>
     </w:lvl>
     <w:lvl w:ilvl="7" w:tplc="04100019" w:tentative="1">
@@ -9429,7 +9035,7 @@
       <w:lvlText w:val="%8."/>
       <w:lvlJc w:val="left"/>
       <w:pPr>
-        <w:ind w:left="5760" w:hanging="360"/>
+        <w:ind w:left="5400" w:hanging="360"/>
       </w:pPr>
     </w:lvl>
     <w:lvl w:ilvl="8" w:tplc="0410001B" w:tentative="1">
@@ -9438,7 +9044,7 @@
       <w:lvlText w:val="%9."/>
       <w:lvlJc w:val="right"/>
       <w:pPr>
-        <w:ind w:left="6480" w:hanging="180"/>
+        <w:ind w:left="6120" w:hanging="180"/>
       </w:pPr>
     </w:lvl>
   </w:abstractNum>
@@ -11150,32 +10756,6 @@
     </w:docPart>
     <w:docPart>
       <w:docPartPr>
-        <w:name w:val="DefaultPlaceholder_-1854013438"/>
-        <w:category>
-          <w:name w:val="Generale"/>
-          <w:gallery w:val="placeholder"/>
-        </w:category>
-        <w:types>
-          <w:type w:val="bbPlcHdr"/>
-        </w:types>
-        <w:behaviors>
-          <w:behavior w:val="content"/>
-        </w:behaviors>
-        <w:guid w:val="{CE85CF81-34CF-4C4A-9750-15001B915D18}"/>
-      </w:docPartPr>
-      <w:docPartBody>
-        <w:p>
-          <w:r>
-            <w:rPr>
-              <w:rStyle w:val="PlaceholderText"/>
-            </w:rPr>
-            <w:t>Scegliere un elemento.</w:t>
-          </w:r>
-        </w:p>
-      </w:docPartBody>
-    </w:docPart>
-    <w:docPart>
-      <w:docPartPr>
         <w:name w:val="F55B54D896664970B19141212F101D46"/>
         <w:category>
           <w:name w:val="Generale"/>
@@ -11344,35 +10924,6 @@
               <w:rStyle w:val="PlaceholderText"/>
             </w:rPr>
             <w:t>Fare clic o toccare qui per immettere il testo.</w:t>
-          </w:r>
-        </w:p>
-      </w:docPartBody>
-    </w:docPart>
-    <w:docPart>
-      <w:docPartPr>
-        <w:name w:val="4D8FFF9B0608412D96A9D53D172D47D1"/>
-        <w:category>
-          <w:name w:val="Generale"/>
-          <w:gallery w:val="placeholder"/>
-        </w:category>
-        <w:types>
-          <w:type w:val="bbPlcHdr"/>
-        </w:types>
-        <w:behaviors>
-          <w:behavior w:val="content"/>
-        </w:behaviors>
-        <w:guid w:val="{86098968-D95A-4E5F-99D5-A7088A4A3DC1}"/>
-      </w:docPartPr>
-      <w:docPartBody>
-        <w:p>
-          <w:pPr>
-            <w:pStyle w:val="4D8FFF9B0608412D96A9D53D172D47D1"/>
-          </w:pPr>
-          <w:r>
-            <w:rPr>
-              <w:rStyle w:val="PlaceholderText"/>
-            </w:rPr>
-            <w:t>Scegliere un elemento.</w:t>
           </w:r>
         </w:p>
       </w:docPartBody>
@@ -11858,7 +11409,9 @@
     <w:rsid w:val="007C518D"/>
     <w:rsid w:val="00816F71"/>
     <w:rsid w:val="008623A9"/>
+    <w:rsid w:val="0088616A"/>
     <w:rsid w:val="0091570C"/>
+    <w:rsid w:val="0094724C"/>
     <w:rsid w:val="00947F6A"/>
     <w:rsid w:val="0095047B"/>
     <w:rsid w:val="0096403B"/>
@@ -12316,7 +11869,7 @@
     <w:basedOn w:val="DefaultParagraphFont"/>
     <w:uiPriority w:val="99"/>
     <w:semiHidden/>
-    <w:rsid w:val="00964DCA"/>
+    <w:rsid w:val="0088616A"/>
     <w:rPr>
       <w:color w:val="808080"/>
     </w:rPr>
@@ -12404,6 +11957,13 @@
   <w:style w:type="paragraph" w:customStyle="1" w:styleId="EEDD48B075494452AE2617B0856EC1ED">
     <w:name w:val="EEDD48B075494452AE2617B0856EC1ED"/>
     <w:rsid w:val="00964DCA"/>
+  </w:style>
+  <w:style w:type="paragraph" w:customStyle="1" w:styleId="71C7D313365A4D55A5E96A0C7919E7CF">
+    <w:name w:val="71C7D313365A4D55A5E96A0C7919E7CF"/>
+    <w:rsid w:val="0088616A"/>
+    <w:rPr>
+      <w:lang w:val="en-DE" w:eastAsia="en-DE"/>
+    </w:rPr>
   </w:style>
 </w:styles>
 </file>
@@ -12720,12 +12280,6 @@
 </file>
 
 <file path=customXml/item2.xml><?xml version="1.0" encoding="utf-8"?>
-<p:properties xmlns:p="http://schemas.microsoft.com/office/2006/metadata/properties" xmlns:xsi="http://www.w3.org/2001/XMLSchema-instance" xmlns:pc="http://schemas.microsoft.com/office/infopath/2007/PartnerControls">
-  <documentManagement/>
-</p:properties>
-</file>
-
-<file path=customXml/item3.xml><?xml version="1.0" encoding="utf-8"?>
 <ct:contentTypeSchema xmlns:ct="http://schemas.microsoft.com/office/2006/metadata/contentType" xmlns:ma="http://schemas.microsoft.com/office/2006/metadata/properties/metaAttributes" ct:_="" ma:_="" ma:contentTypeName="Documento" ma:contentTypeID="0x0101004A284E1620C1DE45A9D0D7B8526553B1" ma:contentTypeVersion="2" ma:contentTypeDescription="Creare un nuovo documento." ma:contentTypeScope="" ma:versionID="6d737ed22e30177cfa30754ce0efe39f">
   <xsd:schema xmlns:xsd="http://www.w3.org/2001/XMLSchema" xmlns:xs="http://www.w3.org/2001/XMLSchema" xmlns:p="http://schemas.microsoft.com/office/2006/metadata/properties" xmlns:ns3="63132434-57e8-4a22-811a-e58cd3e8c273" targetNamespace="http://schemas.microsoft.com/office/2006/metadata/properties" ma:root="true" ma:fieldsID="13539505821b2bc3b350031e7692488c" ns3:_="">
     <xsd:import namespace="63132434-57e8-4a22-811a-e58cd3e8c273"/>
@@ -12857,6 +12411,12 @@
 </ct:contentTypeSchema>
 </file>
 
+<file path=customXml/item3.xml><?xml version="1.0" encoding="utf-8"?>
+<p:properties xmlns:p="http://schemas.microsoft.com/office/2006/metadata/properties" xmlns:xsi="http://www.w3.org/2001/XMLSchema-instance" xmlns:pc="http://schemas.microsoft.com/office/infopath/2007/PartnerControls">
+  <documentManagement/>
+</p:properties>
+</file>
+
 <file path=customXml/itemProps1.xml><?xml version="1.0" encoding="utf-8"?>
 <ds:datastoreItem xmlns:ds="http://schemas.openxmlformats.org/officeDocument/2006/customXml" ds:itemID="{62BD657D-B5D7-41AD-B2C2-1C1E27829933}">
   <ds:schemaRefs>
@@ -12866,15 +12426,6 @@
 </file>
 
 <file path=customXml/itemProps2.xml><?xml version="1.0" encoding="utf-8"?>
-<ds:datastoreItem xmlns:ds="http://schemas.openxmlformats.org/officeDocument/2006/customXml" ds:itemID="{48C0936F-C682-4FEA-9F19-BA9AEBC2E633}">
-  <ds:schemaRefs>
-    <ds:schemaRef ds:uri="http://schemas.microsoft.com/office/2006/metadata/properties"/>
-    <ds:schemaRef ds:uri="http://schemas.microsoft.com/office/infopath/2007/PartnerControls"/>
-  </ds:schemaRefs>
-</ds:datastoreItem>
-</file>
-
-<file path=customXml/itemProps3.xml><?xml version="1.0" encoding="utf-8"?>
 <ds:datastoreItem xmlns:ds="http://schemas.openxmlformats.org/officeDocument/2006/customXml" ds:itemID="{BA9992FD-F7D2-43CD-A865-0C75D04E2D54}">
   <ds:schemaRefs>
     <ds:schemaRef ds:uri="http://schemas.microsoft.com/office/2006/metadata/contentType"/>
@@ -12890,4 +12441,13 @@
     <ds:schemaRef ds:uri="http://schemas.microsoft.com/internal/obd"/>
   </ds:schemaRefs>
 </ds:datastoreItem>
+</file>
+
+<file path=customXml/itemProps3.xml><?xml version="1.0" encoding="utf-8"?>
+<ds:datastoreItem xmlns:ds="http://schemas.openxmlformats.org/officeDocument/2006/customXml" ds:itemID="{48C0936F-C682-4FEA-9F19-BA9AEBC2E633}">
+  <ds:schemaRefs>
+    <ds:schemaRef ds:uri="http://schemas.microsoft.com/office/2006/metadata/properties"/>
+    <ds:schemaRef ds:uri="http://schemas.microsoft.com/office/infopath/2007/PartnerControls"/>
+  </ds:schemaRefs>
+</ds:datastoreItem>
 </file>
</xml_diff>

<commit_message>
Finalized 2nd year report
</commit_message>
<xml_diff>
--- a/2nd_year_progress_report.docx
+++ b/2nd_year_progress_report.docx
@@ -997,15 +997,7 @@
           <w:sz w:val="24"/>
           <w:szCs w:val="24"/>
         </w:rPr>
-        <w:t>From fundamental</w:t>
-      </w:r>
-      <w:r>
-        <w:rPr>
-          <w:color w:val="000000"/>
-          <w:sz w:val="24"/>
-          <w:szCs w:val="24"/>
-        </w:rPr>
-        <w:t xml:space="preserve"> properties of matter to magnetic materials and applications</w:t>
+        <w:t>From fundamental properties of matter to magnetic materials and applications</w:t>
       </w:r>
       <w:r>
         <w:rPr>
@@ -1073,15 +1065,7 @@
           <w:sz w:val="24"/>
           <w:szCs w:val="24"/>
         </w:rPr>
-        <w:t>ealthcare for the 21st century” organized by ETH Zurich, Switzerl</w:t>
-      </w:r>
-      <w:r>
-        <w:rPr>
-          <w:color w:val="000000"/>
-          <w:sz w:val="24"/>
-          <w:szCs w:val="24"/>
-        </w:rPr>
-        <w:t>and, 8-12 November 2021, CFU=4</w:t>
+        <w:t>ealthcare for the 21st century” organized by ETH Zurich, Switzerland, 8-12 November 2021, CFU=4</w:t>
       </w:r>
     </w:p>
     <w:p>
@@ -2061,15 +2045,7 @@
           <w:sz w:val="24"/>
           <w:szCs w:val="24"/>
         </w:rPr>
-        <w:t>“From Stimuli Responsive and Shape Memory Materials to Algorithmic Materials that Mimic Behaviorists Classical Conditioning “, prof. O</w:t>
-      </w:r>
-      <w:r>
-        <w:rPr>
-          <w:color w:val="000000"/>
-          <w:sz w:val="24"/>
-          <w:szCs w:val="24"/>
-        </w:rPr>
-        <w:t xml:space="preserve">lli Ikkala, Virtual DCMIC Seminar, 22 May 2020. CFU= 1 </w:t>
+        <w:t xml:space="preserve">“From Stimuli Responsive and Shape Memory Materials to Algorithmic Materials that Mimic Behaviorists Classical Conditioning “, prof. Olli Ikkala, Virtual DCMIC Seminar, 22 May 2020. CFU= 1 </w:t>
       </w:r>
     </w:p>
     <w:p>
@@ -2196,15 +2172,7 @@
           <w:sz w:val="24"/>
           <w:szCs w:val="24"/>
         </w:rPr>
-        <w:t>Fundamentals of magnetoelectricity and how it can boost en</w:t>
-      </w:r>
-      <w:r>
-        <w:rPr>
-          <w:color w:val="000000"/>
-          <w:sz w:val="24"/>
-          <w:szCs w:val="24"/>
-        </w:rPr>
-        <w:t>ergy efficiency” organized by CNR, 9-10 September 2020, CFU=3.5</w:t>
+        <w:t>Fundamentals of magnetoelectricity and how it can boost energy efficiency” organized by CNR, 9-10 September 2020, CFU=3.5</w:t>
       </w:r>
     </w:p>
     <w:p>
@@ -2284,15 +2252,7 @@
           <w:sz w:val="24"/>
           <w:szCs w:val="24"/>
         </w:rPr>
-        <w:t>T</w:t>
-      </w:r>
-      <w:r>
-        <w:rPr>
-          <w:b/>
-          <w:sz w:val="24"/>
-          <w:szCs w:val="24"/>
-        </w:rPr>
-        <w:t>OTAL CFU = 7.5</w:t>
+        <w:t>TOTAL CFU = 7.5</w:t>
       </w:r>
     </w:p>
     <w:p>
@@ -3190,17 +3150,7 @@
           <w:szCs w:val="24"/>
           <w:shd w:val="clear" w:color="auto" w:fill="943634"/>
         </w:rPr>
-        <w:t>TOTAL CFU(B4)</w:t>
-      </w:r>
-      <w:r>
-        <w:rPr>
-          <w:b/>
-          <w:color w:val="FFFFFF"/>
-          <w:sz w:val="24"/>
-          <w:szCs w:val="24"/>
-          <w:shd w:val="clear" w:color="auto" w:fill="943634"/>
-        </w:rPr>
-        <w:t xml:space="preserve"> =0</w:t>
+        <w:t>TOTAL CFU(B4) =0</w:t>
       </w:r>
     </w:p>
     <w:p>
@@ -3528,28 +3478,7 @@
           <w:sz w:val="24"/>
           <w:szCs w:val="24"/>
         </w:rPr>
-        <w:t>Materials design is currently undergoing a revolution, driven by the increasing importance of machine learning (ML) approaches to boost material</w:t>
-      </w:r>
-      <w:r>
-        <w:rPr>
-          <w:sz w:val="24"/>
-          <w:szCs w:val="24"/>
-        </w:rPr>
-        <w:t>s discovery and design. While ML for material simulation is rather unshaped at present, it is likely to develop in the next decade, with all materials' classes (including functional compounds such as magnetoelectrics and multiferroics) expected to dramatic</w:t>
-      </w:r>
-      <w:r>
-        <w:rPr>
-          <w:sz w:val="24"/>
-          <w:szCs w:val="24"/>
-        </w:rPr>
-        <w:t>ally benefit from artificial intelligence. The report shows a brief introduction on the implementation of three different machine learning approaches for three different material science applications: 1) Construction of descriptors to predict the energetic</w:t>
-      </w:r>
-      <w:r>
-        <w:rPr>
-          <w:sz w:val="24"/>
-          <w:szCs w:val="24"/>
-        </w:rPr>
-        <w:t>s of different crystallographic phases (</w:t>
+        <w:t>Materials design is currently undergoing a revolution, driven by the increasing importance of machine learning (ML) approaches to boost materials discovery and design. While ML for material simulation is rather unshaped at present, it is likely to develop in the next decade, with all materials' classes (including functional compounds such as magnetoelectrics and multiferroics) expected to dramatically benefit from artificial intelligence. The report shows a brief introduction on the implementation of three different machine learning approaches for three different material science applications: 1) Construction of descriptors to predict the energetics of different crystallographic phases (</w:t>
       </w:r>
       <w:r>
         <w:rPr>
@@ -3563,14 +3492,7 @@
           <w:sz w:val="24"/>
           <w:szCs w:val="24"/>
         </w:rPr>
-        <w:t xml:space="preserve"> total energy difference between Rock-salt (RS) and Zinc-blende (ZB) structures in binary semiconductors using Ab-initio data). 2) Designing microscopic magnonic devices using Genetic Algorithms (GA), 3) Predicti</w:t>
-      </w:r>
-      <w:r>
-        <w:rPr>
-          <w:sz w:val="24"/>
-          <w:szCs w:val="24"/>
-        </w:rPr>
-        <w:t>on of intrinsic magnetic properties of materials from images using Convolutional Neural Network (CNN).</w:t>
+        <w:t xml:space="preserve"> total energy difference between Rock-salt (RS) and Zinc-blende (ZB) structures in binary semiconductors using Ab-initio data). 2) Designing microscopic magnonic devices using Genetic Algorithms (GA), 3) Prediction of intrinsic magnetic properties of materials from images using Convolutional Neural Network (CNN).</w:t>
       </w:r>
     </w:p>
     <w:p>
@@ -3643,39 +3565,7 @@
           <w:sz w:val="24"/>
           <w:szCs w:val="24"/>
         </w:rPr>
-        <w:t>Combining first-principles simulations based on density functional theory (DFT) and machine learning approaches using regression methods seems a powerful tool for future materials design. For example, K. Choudhary et al (NPJ Computational Materials 6, 64 (</w:t>
-      </w:r>
-      <w:r>
-        <w:rPr>
-          <w:color w:val="0E101A"/>
-          <w:sz w:val="24"/>
-          <w:szCs w:val="24"/>
-        </w:rPr>
-        <w:t>2020)) rationalized via ML the piezoelectric, infrared and dielectric response of a wide dataset on the basis of DFT simulations. Another example was provided by Park, et al., Mach. Learn.: Sci. Technol., 2, 025030, (2021), who predicted the stability of p</w:t>
-      </w:r>
-      <w:r>
-        <w:rPr>
-          <w:color w:val="0E101A"/>
-          <w:sz w:val="24"/>
-          <w:szCs w:val="24"/>
-        </w:rPr>
-        <w:t>erovskites using ML and DFT calculations. Within this context, our general ML approach has been to model a specific property by finding the more accurate descriptor, correlating different fundamental atomic quantities, by using regression methods such as L</w:t>
-      </w:r>
-      <w:r>
-        <w:rPr>
-          <w:color w:val="0E101A"/>
-          <w:sz w:val="24"/>
-          <w:szCs w:val="24"/>
-        </w:rPr>
-        <w:t>inear (LR) and combinatorial approaches, for descriptor selection. Following Ghiringhelli et al, Phys Rev Lett 114, 105503 (2015), the descriptor has been modeled as a combination of simple functions (power, exponential) built of atomic quantities (electro</w:t>
-      </w:r>
-      <w:r>
-        <w:rPr>
-          <w:color w:val="0E101A"/>
-          <w:sz w:val="24"/>
-          <w:szCs w:val="24"/>
-        </w:rPr>
-        <w:t>negativity, electronic energy levels, atomic shells radii, etc.).</w:t>
+        <w:t>Combining first-principles simulations based on density functional theory (DFT) and machine learning approaches using regression methods seems a powerful tool for future materials design. For example, K. Choudhary et al (NPJ Computational Materials 6, 64 (2020)) rationalized via ML the piezoelectric, infrared and dielectric response of a wide dataset on the basis of DFT simulations. Another example was provided by Park, et al., Mach. Learn.: Sci. Technol., 2, 025030, (2021), who predicted the stability of perovskites using ML and DFT calculations. Within this context, our general ML approach has been to model a specific property by finding the more accurate descriptor, correlating different fundamental atomic quantities, by using regression methods such as Linear (LR) and combinatorial approaches, for descriptor selection. Following Ghiringhelli et al, Phys Rev Lett 114, 105503 (2015), the descriptor has been modeled as a combination of simple functions (power, exponential) built of atomic quantities (electronegativity, electronic energy levels, atomic shells radii, etc.).</w:t>
       </w:r>
     </w:p>
     <w:p>
@@ -3729,7 +3619,7 @@
           <w:sz w:val="24"/>
           <w:szCs w:val="24"/>
         </w:rPr>
-        <w:t xml:space="preserve">Energy consumption and heat dissipation represent significant problems with traditional silicon devices. Therefore, </w:t>
+        <w:t xml:space="preserve">Energy consumption and heat dissipation represent significant problems with traditional silicon devices. Therefore, scientists are trying to overcome these drawbacks by proposing novel and more efficient devices, </w:t>
       </w:r>
       <w:r>
         <w:rPr>
@@ -3737,7 +3627,7 @@
           <w:sz w:val="24"/>
           <w:szCs w:val="24"/>
         </w:rPr>
-        <w:t xml:space="preserve">scientists are trying to overcome these drawbacks by proposing novel and more efficient devices, </w:t>
+        <w:t>i.e.,</w:t>
       </w:r>
       <w:r>
         <w:rPr>
@@ -3745,47 +3635,7 @@
           <w:sz w:val="24"/>
           <w:szCs w:val="24"/>
         </w:rPr>
-        <w:t>i.e.,</w:t>
-      </w:r>
-      <w:r>
-        <w:rPr>
-          <w:color w:val="0E101A"/>
-          <w:sz w:val="24"/>
-          <w:szCs w:val="24"/>
-        </w:rPr>
-        <w:t xml:space="preserve"> MRAM can store data with lower switching time/energy compared to traditional memories, spin valves can be used for neuromorphic computing.  In the present</w:t>
-      </w:r>
-      <w:r>
-        <w:rPr>
-          <w:color w:val="0E101A"/>
-          <w:sz w:val="24"/>
-          <w:szCs w:val="24"/>
-        </w:rPr>
-        <w:t xml:space="preserve"> research, we propose a spin-wave-based method to construct a magnonic device that can work as a physical Neural Network (NN). A spin wave can be defined as propagating disturbance in an ordered magnetic material; it propagates via the magnetic moments and</w:t>
-      </w:r>
-      <w:r>
-        <w:rPr>
-          <w:color w:val="0E101A"/>
-          <w:sz w:val="24"/>
-          <w:szCs w:val="24"/>
-        </w:rPr>
-        <w:t>, as such, no motion of electrical charge is involved, therefore theoretically dissipating no heat. We can imagine a magnonic device that performs a particular task of NN (like filtering of the images), reducing the computation load on the CPU. In order to</w:t>
-      </w:r>
-      <w:r>
-        <w:rPr>
-          <w:color w:val="0E101A"/>
-          <w:sz w:val="24"/>
-          <w:szCs w:val="24"/>
-        </w:rPr>
-        <w:t xml:space="preserve"> build a magnonic device, we start from one example from literature: Wang et al. (Nat. Comm. 12, 2636, 2021) successfully created a demultiplexer to separate two different spin-wave frequencies using a magnonic device. From that, we try to build a more com</w:t>
-      </w:r>
-      <w:r>
-        <w:rPr>
-          <w:color w:val="0E101A"/>
-          <w:sz w:val="24"/>
-          <w:szCs w:val="24"/>
-        </w:rPr>
-        <w:t>plex physical classifier using a Genetic algorithm and a micromagnetic simulation code, MuMax.</w:t>
+        <w:t xml:space="preserve"> MRAM can store data with lower switching time/energy compared to traditional memories, spin valves can be used for neuromorphic computing.  In the present research, we propose a spin-wave-based method to construct a magnonic device that can work as a physical Neural Network (NN). A spin wave can be defined as propagating disturbance in an ordered magnetic material; it propagates via the magnetic moments and, as such, no motion of electrical charge is involved, therefore theoretically dissipating no heat. We can imagine a magnonic device that performs a particular task of NN (like filtering of the images), reducing the computation load on the CPU. In order to build a magnonic device, we start from one example from literature: Wang et al. (Nat. Comm. 12, 2636, 2021) successfully created a demultiplexer to separate two different spin-wave frequencies using a magnonic device. From that, we try to build a more complex physical classifier using a Genetic algorithm and a micromagnetic simulation code, MuMax.</w:t>
       </w:r>
     </w:p>
     <w:p>
@@ -3837,14 +3687,7 @@
           <w:sz w:val="24"/>
           <w:szCs w:val="24"/>
         </w:rPr>
-        <w:t>Advanced machine learning techniques, like Ne</w:t>
-      </w:r>
-      <w:r>
-        <w:rPr>
-          <w:sz w:val="24"/>
-          <w:szCs w:val="24"/>
-        </w:rPr>
-        <w:t xml:space="preserve">ural Networks (NN), are currently applied in a wide variety of fields, including image classification in photos or face recognition on smartphones. In the field of magnetism, Courtin </w:t>
+        <w:t xml:space="preserve">Advanced machine learning techniques, like Neural Networks (NN), are currently applied in a wide variety of fields, including image classification in photos or face recognition on smartphones. In the field of magnetism, Courtin </w:t>
       </w:r>
       <w:r>
         <w:rPr>
@@ -3872,14 +3715,7 @@
           <w:sz w:val="24"/>
           <w:szCs w:val="24"/>
         </w:rPr>
-        <w:t xml:space="preserve"> magnetic domain patterns using the perc</w:t>
-      </w:r>
-      <w:r>
-        <w:rPr>
-          <w:sz w:val="24"/>
-          <w:szCs w:val="24"/>
-        </w:rPr>
-        <w:t xml:space="preserve">eptron neural network model. Furthermore, </w:t>
+        <w:t xml:space="preserve"> magnetic domain patterns using the perceptron neural network model. Furthermore, </w:t>
       </w:r>
       <w:proofErr w:type="spellStart"/>
       <w:r>
@@ -3895,21 +3731,7 @@
           <w:sz w:val="24"/>
           <w:szCs w:val="24"/>
         </w:rPr>
-        <w:t xml:space="preserve"> et al (J. Magn. Magn. Mater, 448, 360, 2018) simulated magnetic microstructures in thin films. In our approach, we try to use advanced NN methods to predict intrinsic properties of magnetic thin films. In</w:t>
-      </w:r>
-      <w:r>
-        <w:rPr>
-          <w:sz w:val="24"/>
-          <w:szCs w:val="24"/>
-        </w:rPr>
-        <w:t xml:space="preserve"> closer detail, we propose a method where we combine magnetic images of materials from a magnetic force microscope and try to infer crucial spin Hamiltonian parameters affecting the magnetic behavior of a material. We show an example related to the predict</w:t>
-      </w:r>
-      <w:r>
-        <w:rPr>
-          <w:sz w:val="24"/>
-          <w:szCs w:val="24"/>
-        </w:rPr>
-        <w:t>ion of intrinsic parameters (like exchange length (</w:t>
+        <w:t xml:space="preserve"> et al (J. Magn. Magn. Mater, 448, 360, 2018) simulated magnetic microstructures in thin films. In our approach, we try to use advanced NN methods to predict intrinsic properties of magnetic thin films. In closer detail, we propose a method where we combine magnetic images of materials from a magnetic force microscope and try to infer crucial spin Hamiltonian parameters affecting the magnetic behavior of a material. We show an example related to the prediction of intrinsic parameters (like exchange length (</w:t>
       </w:r>
       <m:oMath>
         <m:sSub>
@@ -4055,16 +3877,7 @@
           <w:sz w:val="24"/>
           <w:szCs w:val="24"/>
         </w:rPr>
-        <w:t>1)  Construction of t</w:t>
-      </w:r>
-      <w:r>
-        <w:rPr>
-          <w:b/>
-          <w:color w:val="0E101A"/>
-          <w:sz w:val="24"/>
-          <w:szCs w:val="24"/>
-        </w:rPr>
-        <w:t>he descriptors to predict the energy difference between of Rock-salt and Zinc-blende structures using Ab-initio data</w:t>
+        <w:t>1)  Construction of the descriptors to predict the energy difference between of Rock-salt and Zinc-blende structures using Ab-initio data</w:t>
       </w:r>
     </w:p>
     <w:p>
@@ -4085,33 +3898,33 @@
           <w:sz w:val="24"/>
           <w:szCs w:val="24"/>
         </w:rPr>
-        <w:t>We systematically constructed a set of possible features by searching for accurate descriptors and used LR to identify a final “best formul</w:t>
-      </w:r>
+        <w:t xml:space="preserve">We systematically constructed a set of possible features by searching for accurate descriptors and used LR to identify a final “best formula” on our test case: the energetic stabilization of </w:t>
+      </w:r>
+      <w:proofErr w:type="spellStart"/>
       <w:r>
         <w:rPr>
           <w:color w:val="0E101A"/>
           <w:sz w:val="24"/>
           <w:szCs w:val="24"/>
         </w:rPr>
-        <w:t xml:space="preserve">a” on our test case: the energetic stabilization of </w:t>
-      </w:r>
-      <w:proofErr w:type="spellStart"/>
+        <w:t>Rocksalt</w:t>
+      </w:r>
+      <w:proofErr w:type="spellEnd"/>
       <w:r>
         <w:rPr>
           <w:color w:val="0E101A"/>
           <w:sz w:val="24"/>
           <w:szCs w:val="24"/>
         </w:rPr>
-        <w:t>Rocksalt</w:t>
-      </w:r>
-      <w:proofErr w:type="spellEnd"/>
+        <w:t>-Zincblende (RS-ZB) phases for 82 binary compounds. From this approach, we achieved; 1) Formulas identified by our approach can successfully classify the stable phase between RS and ZB and quantitatively predict the energy difference with good accuracy. 2) From the selected formulas by LR, we also learn that atomic shell radii (in particular</w:t>
+      </w:r>
       <w:r>
         <w:rPr>
           <w:color w:val="0E101A"/>
           <w:sz w:val="24"/>
           <w:szCs w:val="24"/>
         </w:rPr>
-        <w:t>-Zincblende (RS-ZB) phases for 82 binary compounds. From this approach, we achieved; 1) Formulas identified by our approach can successfully classify the stable phase between RS and ZB and quantit</w:t>
+        <w:t>,</w:t>
       </w:r>
       <w:r>
         <w:rPr>
@@ -4119,29 +3932,14 @@
           <w:sz w:val="24"/>
           <w:szCs w:val="24"/>
         </w:rPr>
-        <w:t>atively predict the energy difference with good accuracy. 2) From the selected formulas by LR, we also learn that atomic shell radii (in particular the p shell of the cation) play an essential role in deciding the stable crystalline phase. 3) We further an</w:t>
-      </w:r>
-      <w:r>
-        <w:rPr>
-          <w:color w:val="0E101A"/>
-          <w:sz w:val="24"/>
-          <w:szCs w:val="24"/>
-        </w:rPr>
-        <w:t xml:space="preserve">alyzed the importance of individual atomic properties inside the ML-suggested formulas by using a procedure called “formula optimization”. This procedure improves the performances of the formulas at a relatively small computational cost. </w:t>
-      </w:r>
-      <w:r>
-        <w:rPr>
-          <w:sz w:val="24"/>
-          <w:szCs w:val="24"/>
-        </w:rPr>
-        <w:t>The code for the d</w:t>
-      </w:r>
-      <w:r>
-        <w:rPr>
-          <w:sz w:val="24"/>
-          <w:szCs w:val="24"/>
-        </w:rPr>
-        <w:t>escriptor generation using the combinatorial approach and all the tests we performed is publicly accessible from the website https://github.com/lstorchi/matinformatics.</w:t>
+        <w:t xml:space="preserve"> the p shell of the cation) play an essential role in deciding the stable crystalline phase. 3) We further analyzed the importance of individual atomic properties inside the ML-suggested formulas by using a procedure called “formula optimization”. This procedure improves the performances of the formulas at a relatively small computational cost. </w:t>
+      </w:r>
+      <w:r>
+        <w:rPr>
+          <w:sz w:val="24"/>
+          <w:szCs w:val="24"/>
+        </w:rPr>
+        <w:t>The code for the descriptor generation using the combinatorial approach and all the tests we performed is publicly accessible from the website https://github.com/lstorchi/matinformatics.</w:t>
       </w:r>
     </w:p>
     <w:p>
@@ -4194,7 +3992,7 @@
           <w:sz w:val="24"/>
           <w:szCs w:val="24"/>
         </w:rPr>
-        <w:t>To design the</w:t>
+        <w:t xml:space="preserve">To design the magnonic device, we adopted the methodology of GA to find an optimized structure that can separate two frequencies in two output terminals from one input terminal. To </w:t>
       </w:r>
       <w:r>
         <w:rPr>
@@ -4202,7 +4000,7 @@
           <w:sz w:val="24"/>
           <w:szCs w:val="24"/>
         </w:rPr>
-        <w:t xml:space="preserve"> magnonic device, we adopted the methodology of GA to find an optimized structure that can separate two frequencies in two output terminals from one input terminal. To </w:t>
+        <w:t>separate two</w:t>
       </w:r>
       <w:r>
         <w:rPr>
@@ -4210,7 +4008,7 @@
           <w:sz w:val="24"/>
           <w:szCs w:val="24"/>
         </w:rPr>
-        <w:t>separate two</w:t>
+        <w:t xml:space="preserve"> frequencies, we created </w:t>
       </w:r>
       <w:r>
         <w:rPr>
@@ -4218,7 +4016,7 @@
           <w:sz w:val="24"/>
           <w:szCs w:val="24"/>
         </w:rPr>
-        <w:t xml:space="preserve"> frequencies, we created a number of defects inside the structure using squ</w:t>
+        <w:t>several</w:t>
       </w:r>
       <w:r>
         <w:rPr>
@@ -4226,31 +4024,7 @@
           <w:sz w:val="24"/>
           <w:szCs w:val="24"/>
         </w:rPr>
-        <w:t>are holes. The GA optimizes the location of these defects in order to find the optimum separation between two frequencies. Furthermore, we used MuMax to simulate the spin-wave propagation in Yttrium Iron Garnet (YIG) In the search for optimized structures,</w:t>
-      </w:r>
-      <w:r>
-        <w:rPr>
-          <w:color w:val="0E101A"/>
-          <w:sz w:val="24"/>
-          <w:szCs w:val="24"/>
-        </w:rPr>
-        <w:t xml:space="preserve"> we found that GA can optimize the structure more efficiently than the method used by Wang et al. Therefore, we started simulating more complex devices, where - instead of separating two different frequencies - we use the same frequency with nine inputs re</w:t>
-      </w:r>
-      <w:r>
-        <w:rPr>
-          <w:color w:val="0E101A"/>
-          <w:sz w:val="24"/>
-          <w:szCs w:val="24"/>
-        </w:rPr>
-        <w:t>presenting 3x3 pixels and three outputs for three classes. In this case, we can differentiate between three different classes of information. Here, the major problem we faced is that the time to simulate the spin-wave for different structures is significan</w:t>
-      </w:r>
-      <w:r>
-        <w:rPr>
-          <w:color w:val="0E101A"/>
-          <w:sz w:val="24"/>
-          <w:szCs w:val="24"/>
-        </w:rPr>
-        <w:t>tly higher because of the larger structure. Therefore, we are further trying to optimize the method to speed-up the simulations.</w:t>
+        <w:t xml:space="preserve"> defects inside the structure using square holes. The GA optimizes the location of these defects in order to find the optimum separation between two frequencies. Furthermore, we used MuMax to simulate the spin-wave propagation in Yttrium Iron Garnet (YIG) In the search for optimized structures, we found that GA can optimize the structure more efficiently than the method used by Wang et al. Therefore, we started simulating more complex devices, where - instead of separating two different frequencies - we use the same frequency with nine inputs representing 3x3 pixels and three outputs for three classes. In this case, we can differentiate between three different classes of information. Here, the major problem we faced is that the time to simulate the spin-wave for different structures is significantly higher because of the larger structure. Therefore, we are further trying to optimize the method to speed-up the simulations.</w:t>
       </w:r>
     </w:p>
     <w:p>
@@ -4325,14 +4099,7 @@
           <w:sz w:val="24"/>
           <w:szCs w:val="24"/>
         </w:rPr>
-        <w:t>In detail</w:t>
-      </w:r>
-      <w:r>
-        <w:rPr>
-          <w:sz w:val="24"/>
-          <w:szCs w:val="24"/>
-        </w:rPr>
-        <w:t xml:space="preserve">, first, we created 800 artificial images of 2µmX2µm specimen of </w:t>
+        <w:t xml:space="preserve">In detail, first, we created 800 artificial images of 2µmX2µm specimen of </w:t>
       </w:r>
       <w:proofErr w:type="spellStart"/>
       <w:r>
@@ -4348,7 +4115,21 @@
           <w:sz w:val="24"/>
           <w:szCs w:val="24"/>
         </w:rPr>
-        <w:t xml:space="preserve"> magnetic material using MuMax and used these images to train the NN model, so as to predict four parameters:</w:t>
+        <w:t xml:space="preserve"> magnetic material using MuMax and used these images to train the NN model, </w:t>
+      </w:r>
+      <w:r>
+        <w:rPr>
+          <w:sz w:val="24"/>
+          <w:szCs w:val="24"/>
+        </w:rPr>
+        <w:t>to</w:t>
+      </w:r>
+      <w:r>
+        <w:rPr>
+          <w:sz w:val="24"/>
+          <w:szCs w:val="24"/>
+        </w:rPr>
+        <w:t xml:space="preserve"> predict four parameters:</w:t>
       </w:r>
       <m:oMath>
         <m:sSub>
@@ -4428,14 +4209,7 @@
           <w:sz w:val="24"/>
           <w:szCs w:val="24"/>
         </w:rPr>
-        <w:t xml:space="preserve"> and T. We verified our trained model on 100 other images to c</w:t>
-      </w:r>
-      <w:r>
-        <w:rPr>
-          <w:sz w:val="24"/>
-          <w:szCs w:val="24"/>
-        </w:rPr>
-        <w:t>heck the accuracy; we found that, despite the four properties showing a large difference in units and orders of magnitude</w:t>
+        <w:t xml:space="preserve"> and T. We verified our trained model on 100 other images to check the accuracy; we found that, despite the four properties showing a large difference in units and orders of magnitude</w:t>
       </w:r>
       <m:oMath>
         <m:sSub>
@@ -4512,15 +4286,7 @@
                 <w:sz w:val="24"/>
                 <w:szCs w:val="24"/>
               </w:rPr>
-              <m:t>-</m:t>
-            </m:r>
-            <m:r>
-              <w:rPr>
-                <w:rFonts w:ascii="Cambria Math" w:eastAsia="Cambria Math" w:hAnsi="Cambria Math" w:cs="Cambria Math"/>
-                <w:sz w:val="24"/>
-                <w:szCs w:val="24"/>
-              </w:rPr>
-              <m:t>9</m:t>
+              <m:t>-9</m:t>
             </m:r>
           </m:sup>
         </m:sSup>
@@ -4559,15 +4325,7 @@
                 <w:sz w:val="24"/>
                 <w:szCs w:val="24"/>
               </w:rPr>
-              <m:t>-</m:t>
-            </m:r>
-            <m:r>
-              <w:rPr>
-                <w:rFonts w:ascii="Cambria Math" w:eastAsia="Cambria Math" w:hAnsi="Cambria Math" w:cs="Cambria Math"/>
-                <w:sz w:val="24"/>
-                <w:szCs w:val="24"/>
-              </w:rPr>
-              <m:t>11</m:t>
+              <m:t>-11</m:t>
             </m:r>
           </m:sup>
         </m:sSup>
@@ -4577,23 +4335,7 @@
             <w:sz w:val="24"/>
             <w:szCs w:val="24"/>
           </w:rPr>
-          <m:t>J</m:t>
-        </m:r>
-        <m:r>
-          <w:rPr>
-            <w:rFonts w:ascii="Cambria Math" w:eastAsia="Cambria Math" w:hAnsi="Cambria Math" w:cs="Cambria Math"/>
-            <w:sz w:val="24"/>
-            <w:szCs w:val="24"/>
-          </w:rPr>
-          <m:t>/</m:t>
-        </m:r>
-        <m:r>
-          <w:rPr>
-            <w:rFonts w:ascii="Cambria Math" w:eastAsia="Cambria Math" w:hAnsi="Cambria Math" w:cs="Cambria Math"/>
-            <w:sz w:val="24"/>
-            <w:szCs w:val="24"/>
-          </w:rPr>
-          <m:t>m</m:t>
+          <m:t>J/m</m:t>
         </m:r>
         <m:r>
           <w:rPr>
@@ -4728,15 +4470,7 @@
             <w:sz w:val="18"/>
             <w:szCs w:val="18"/>
           </w:rPr>
-          <m:t>J</m:t>
-        </m:r>
-        <m:r>
-          <w:rPr>
-            <w:rFonts w:ascii="Cambria Math" w:eastAsia="Cambria Math" w:hAnsi="Cambria Math" w:cs="Cambria Math"/>
-            <w:sz w:val="18"/>
-            <w:szCs w:val="18"/>
-          </w:rPr>
-          <m:t>/</m:t>
+          <m:t>J/</m:t>
         </m:r>
         <m:sSup>
           <m:sSupPr>
@@ -4849,28 +4583,7 @@
           <w:sz w:val="24"/>
           <w:szCs w:val="24"/>
         </w:rPr>
-        <w:t>We have shown only one, though paradigmatic, example. However, the same approach can be applied to any physical problem in which a compound’s property of interest can be described in terms of basic properties (i.e., atomic properties and not only) of th</w:t>
-      </w:r>
-      <w:r>
-        <w:rPr>
-          <w:sz w:val="24"/>
-          <w:szCs w:val="24"/>
-        </w:rPr>
-        <w:t>e constituents. As such, the methodology and the related code that we have developed look very general and can pave the way to applications in many different fields. However, when we checked this code on another dataset (related to the stability of ferroel</w:t>
-      </w:r>
-      <w:r>
-        <w:rPr>
-          <w:sz w:val="24"/>
-          <w:szCs w:val="24"/>
-        </w:rPr>
-        <w:t>ectricity vs antiferroelectricity in a class of ternary compounds), the error between predicted output and the actual output of selected formulas was relatively high. Here, we found that the basic properties we provided to build the descriptors are insuffi</w:t>
-      </w:r>
-      <w:r>
-        <w:rPr>
-          <w:sz w:val="24"/>
-          <w:szCs w:val="24"/>
-        </w:rPr>
-        <w:t xml:space="preserve">cient to describe the higher dimension features. Therefore, we are now expanding our atomic properties database, so that hopefully even complex properties can be successfully predicted. </w:t>
+        <w:t xml:space="preserve">We have shown only one, though paradigmatic, example. However, the same approach can be applied to any physical problem in which a compound’s property of interest can be described in terms of basic properties (i.e., atomic properties and not only) of the constituents. As such, the methodology and the related code that we have developed look very general and can pave the way to applications in many different fields. However, when we checked this code on another dataset (related to the stability of ferroelectricity vs antiferroelectricity in a class of ternary compounds), the error between predicted output and the actual output of selected formulas was relatively high. Here, we found that the basic properties we provided to build the descriptors are insufficient to describe the higher dimension features. Therefore, we are now expanding our atomic properties database, so that hopefully even complex properties can be successfully predicted. </w:t>
       </w:r>
     </w:p>
     <w:p>
@@ -4894,21 +4607,7 @@
           <w:sz w:val="24"/>
           <w:szCs w:val="24"/>
         </w:rPr>
-        <w:t>Though we successfully separated spin waves between two frequenci</w:t>
-      </w:r>
-      <w:r>
-        <w:rPr>
-          <w:sz w:val="24"/>
-          <w:szCs w:val="24"/>
-        </w:rPr>
-        <w:t>es, our main objective for this project is to build and fabricate a device that can work like a physical NN or NN filter. However, the CPU time for micro-mechanical magnetic stimulation increases with complexity. For example, the present method takes aroun</w:t>
-      </w:r>
-      <w:r>
-        <w:rPr>
-          <w:sz w:val="24"/>
-          <w:szCs w:val="24"/>
-        </w:rPr>
-        <w:t xml:space="preserve">d a week of simulation time of simple optimization. Therefore, we need to optimize the ongoing method or find a more efficient method.  </w:t>
+        <w:t xml:space="preserve">Though we successfully separated spin waves between two frequencies, our main objective for this project is to build and fabricate a device that can work like a physical NN or NN filter. However, the CPU time for micro-mechanical magnetic stimulation increases with complexity. For example, the present method takes around a week of simulation time of simple optimization. Therefore, we need to optimize the ongoing method or find a more efficient method.  </w:t>
       </w:r>
     </w:p>
     <w:p>
@@ -4932,21 +4631,7 @@
           <w:sz w:val="24"/>
           <w:szCs w:val="24"/>
         </w:rPr>
-        <w:t>So far, we only showed one example to predict the four parameters from simulation images. The next step would be to</w:t>
-      </w:r>
-      <w:r>
-        <w:rPr>
-          <w:sz w:val="24"/>
-          <w:szCs w:val="24"/>
-        </w:rPr>
-        <w:t xml:space="preserve"> verify the accuracy of the same model on experimental images. Furthermore, we would like to add the influence of the external magnetic field in the images and try to predict the different properties. This model will be a significant step that can be appli</w:t>
-      </w:r>
-      <w:r>
-        <w:rPr>
-          <w:sz w:val="24"/>
-          <w:szCs w:val="24"/>
-        </w:rPr>
-        <w:t>ed, for example, to study the domain wall motion in a magnetic material.</w:t>
+        <w:t>So far, we only showed one example to predict the four parameters from simulation images. The next step would be to verify the accuracy of the same model on experimental images. Furthermore, we would like to add the influence of the external magnetic field in the images and try to predict the different properties. This model will be a significant step that can be applied, for example, to study the domain wall motion in a magnetic material.</w:t>
       </w:r>
     </w:p>
     <w:p>
@@ -4999,7 +4684,7 @@
           <w:sz w:val="24"/>
           <w:szCs w:val="24"/>
         </w:rPr>
-        <w:t>So far, we have successfully analyzed the energetics between RS and ZB structures. Shortly, we plan to use our current approach to solve more complex problems, e.g.,</w:t>
+        <w:t xml:space="preserve">So far, we have successfully analyzed the energetics between RS and ZB structures. Shortly, we plan to use our current approach to solve more complex problems, e.g., predicting stable phases among Ferroelectrics, </w:t>
       </w:r>
       <w:r>
         <w:rPr>
@@ -5007,18 +4692,8 @@
           <w:sz w:val="24"/>
           <w:szCs w:val="24"/>
         </w:rPr>
-        <w:t xml:space="preserve"> predicting stable phases among Ferroelectrics, </w:t>
-      </w:r>
-      <w:proofErr w:type="spellStart"/>
-      <w:r>
-        <w:rPr>
-          <w:color w:val="0E101A"/>
-          <w:sz w:val="24"/>
-          <w:szCs w:val="24"/>
-        </w:rPr>
-        <w:t>Paraelectrics</w:t>
-      </w:r>
-      <w:proofErr w:type="spellEnd"/>
+        <w:t>Paraelectric</w:t>
+      </w:r>
       <w:r>
         <w:rPr>
           <w:color w:val="0E101A"/>
@@ -5048,23 +4723,7 @@
           <w:sz w:val="24"/>
           <w:szCs w:val="24"/>
         </w:rPr>
-        <w:t>As mentioned in the previous section, first, w</w:t>
-      </w:r>
-      <w:r>
-        <w:rPr>
-          <w:color w:val="0E101A"/>
-          <w:sz w:val="24"/>
-          <w:szCs w:val="24"/>
-        </w:rPr>
-        <w:t>e will try to optimize the GA to shorten the simulation time, and after that, we will model the device which can work like a physical NN or physical NN filters. After successfully modeling the device, our collaborators in Aalto will fabricate the device fo</w:t>
-      </w:r>
-      <w:r>
-        <w:rPr>
-          <w:color w:val="0E101A"/>
-          <w:sz w:val="24"/>
-          <w:szCs w:val="24"/>
-        </w:rPr>
-        <w:t xml:space="preserve">r experimental confirmation. </w:t>
+        <w:t xml:space="preserve">As mentioned in the previous section, first, we will try to optimize the GA to shorten the simulation time, and after that, we will model the device which can work like a physical NN or physical NN filters. After successfully modeling the device, our collaborators in Aalto will fabricate the device for experimental confirmation. </w:t>
       </w:r>
     </w:p>
     <w:p>
@@ -5103,15 +4762,7 @@
           <w:sz w:val="24"/>
           <w:szCs w:val="24"/>
         </w:rPr>
-        <w:t xml:space="preserve"> by including an extern</w:t>
-      </w:r>
-      <w:r>
-        <w:rPr>
-          <w:color w:val="0E101A"/>
-          <w:sz w:val="24"/>
-          <w:szCs w:val="24"/>
-        </w:rPr>
-        <w:t xml:space="preserve">al field.  </w:t>
+        <w:t xml:space="preserve"> by including an external field.  </w:t>
       </w:r>
     </w:p>
     <w:sectPr>

</xml_diff>